<commit_message>
Complete report of phase 2 including forwarding!
</commit_message>
<xml_diff>
--- a/Phase4_Report.docx
+++ b/Phase4_Report.docx
@@ -141,6 +141,7 @@
           <w:lang w:bidi="fa-IR"/>
         </w:rPr>
       </w:pPr>
+      <w:proofErr w:type="spellStart"/>
       <w:r>
         <w:rPr>
           <w:rFonts w:hint="cs"/>
@@ -149,7 +150,18 @@
           <w:rtl/>
           <w:lang w:bidi="fa-IR"/>
         </w:rPr>
-        <w:t xml:space="preserve">گزارشکار </w:t>
+        <w:t>گزارشکار</w:t>
+      </w:r>
+      <w:proofErr w:type="spellEnd"/>
+      <w:r>
+        <w:rPr>
+          <w:rFonts w:hint="cs"/>
+          <w:sz w:val="32"/>
+          <w:szCs w:val="32"/>
+          <w:rtl/>
+          <w:lang w:bidi="fa-IR"/>
+        </w:rPr>
+        <w:t xml:space="preserve"> </w:t>
       </w:r>
       <w:r>
         <w:rPr>
@@ -378,6 +390,7 @@
           <w:lang w:bidi="fa-IR"/>
         </w:rPr>
       </w:pPr>
+      <w:proofErr w:type="spellStart"/>
       <w:r>
         <w:rPr>
           <w:rFonts w:hint="cs"/>
@@ -388,8 +401,9 @@
           <w:rtl/>
           <w:lang w:bidi="fa-IR"/>
         </w:rPr>
-        <w:t>محمدپارسا بشری</w:t>
-      </w:r>
+        <w:t>محمدپارسا</w:t>
+      </w:r>
+      <w:proofErr w:type="spellEnd"/>
       <w:r>
         <w:rPr>
           <w:rFonts w:hint="cs"/>
@@ -400,14 +414,11 @@
           <w:rtl/>
           <w:lang w:bidi="fa-IR"/>
         </w:rPr>
-        <w:t xml:space="preserve">    400104812</w:t>
-      </w:r>
-    </w:p>
-    <w:p>
-      <w:pPr>
-        <w:bidi/>
-        <w:jc w:val="center"/>
-        <w:rPr>
+        <w:t xml:space="preserve"> بشری</w:t>
+      </w:r>
+      <w:r>
+        <w:rPr>
+          <w:rFonts w:hint="cs"/>
           <w:b/>
           <w:bCs/>
           <w:sz w:val="32"/>
@@ -415,10 +426,14 @@
           <w:rtl/>
           <w:lang w:bidi="fa-IR"/>
         </w:rPr>
-      </w:pPr>
-      <w:r>
-        <w:rPr>
-          <w:rFonts w:hint="cs"/>
+        <w:t xml:space="preserve">    400104812</w:t>
+      </w:r>
+    </w:p>
+    <w:p>
+      <w:pPr>
+        <w:bidi/>
+        <w:jc w:val="center"/>
+        <w:rPr>
           <w:b/>
           <w:bCs/>
           <w:sz w:val="32"/>
@@ -426,8 +441,7 @@
           <w:rtl/>
           <w:lang w:bidi="fa-IR"/>
         </w:rPr>
-        <w:t>محسن قاسمی</w:t>
-      </w:r>
+      </w:pPr>
       <w:r>
         <w:rPr>
           <w:rFonts w:hint="cs"/>
@@ -438,14 +452,11 @@
           <w:rtl/>
           <w:lang w:bidi="fa-IR"/>
         </w:rPr>
-        <w:t xml:space="preserve">        400105166</w:t>
-      </w:r>
-    </w:p>
-    <w:p>
-      <w:pPr>
-        <w:bidi/>
-        <w:jc w:val="center"/>
-        <w:rPr>
+        <w:t>محسن قاسمی</w:t>
+      </w:r>
+      <w:r>
+        <w:rPr>
+          <w:rFonts w:hint="cs"/>
           <w:b/>
           <w:bCs/>
           <w:sz w:val="32"/>
@@ -453,10 +464,14 @@
           <w:rtl/>
           <w:lang w:bidi="fa-IR"/>
         </w:rPr>
-      </w:pPr>
-      <w:r>
-        <w:rPr>
-          <w:rFonts w:hint="cs"/>
+        <w:t xml:space="preserve">        400105166</w:t>
+      </w:r>
+    </w:p>
+    <w:p>
+      <w:pPr>
+        <w:bidi/>
+        <w:jc w:val="center"/>
+        <w:rPr>
           <w:b/>
           <w:bCs/>
           <w:sz w:val="32"/>
@@ -464,8 +479,7 @@
           <w:rtl/>
           <w:lang w:bidi="fa-IR"/>
         </w:rPr>
-        <w:t>امیرحسین رازلیقی</w:t>
-      </w:r>
+      </w:pPr>
       <w:r>
         <w:rPr>
           <w:rFonts w:hint="cs"/>
@@ -476,14 +490,12 @@
           <w:rtl/>
           <w:lang w:bidi="fa-IR"/>
         </w:rPr>
-        <w:t xml:space="preserve">    99102423</w:t>
-      </w:r>
-    </w:p>
-    <w:p>
-      <w:pPr>
-        <w:bidi/>
-        <w:jc w:val="center"/>
-        <w:rPr>
+        <w:t xml:space="preserve">امیرحسین </w:t>
+      </w:r>
+      <w:proofErr w:type="spellStart"/>
+      <w:r>
+        <w:rPr>
+          <w:rFonts w:hint="cs"/>
           <w:b/>
           <w:bCs/>
           <w:sz w:val="32"/>
@@ -491,13 +503,12 @@
           <w:rtl/>
           <w:lang w:bidi="fa-IR"/>
         </w:rPr>
-      </w:pPr>
-    </w:p>
-    <w:p>
-      <w:pPr>
-        <w:bidi/>
-        <w:jc w:val="center"/>
-        <w:rPr>
+        <w:t>رازلیقی</w:t>
+      </w:r>
+      <w:proofErr w:type="spellEnd"/>
+      <w:r>
+        <w:rPr>
+          <w:rFonts w:hint="cs"/>
           <w:b/>
           <w:bCs/>
           <w:sz w:val="32"/>
@@ -505,30 +516,92 @@
           <w:rtl/>
           <w:lang w:bidi="fa-IR"/>
         </w:rPr>
-      </w:pPr>
+        <w:t xml:space="preserve">    99102423</w:t>
+      </w:r>
     </w:p>
     <w:p>
       <w:pPr>
         <w:bidi/>
         <w:jc w:val="center"/>
         <w:rPr>
+          <w:b/>
+          <w:bCs/>
           <w:sz w:val="32"/>
           <w:szCs w:val="32"/>
           <w:rtl/>
           <w:lang w:bidi="fa-IR"/>
         </w:rPr>
       </w:pPr>
-      <w:bookmarkStart w:id="0" w:name="_Toc110794060"/>
-      <w:r>
-        <w:rPr>
-          <w:rFonts w:hint="cs"/>
+    </w:p>
+    <w:p>
+      <w:pPr>
+        <w:bidi/>
+        <w:jc w:val="center"/>
+        <w:rPr>
+          <w:b/>
+          <w:bCs/>
           <w:sz w:val="32"/>
           <w:szCs w:val="32"/>
           <w:rtl/>
           <w:lang w:bidi="fa-IR"/>
         </w:rPr>
+      </w:pPr>
+    </w:p>
+    <w:p>
+      <w:pPr>
+        <w:bidi/>
+        <w:jc w:val="center"/>
+        <w:rPr>
+          <w:sz w:val="32"/>
+          <w:szCs w:val="32"/>
+          <w:lang w:bidi="fa-IR"/>
+        </w:rPr>
+      </w:pPr>
+      <w:bookmarkStart w:id="0" w:name="_Toc110794060"/>
+      <w:r>
+        <w:rPr>
+          <w:rFonts w:hint="cs"/>
+          <w:sz w:val="32"/>
+          <w:szCs w:val="32"/>
+          <w:rtl/>
+          <w:lang w:bidi="fa-IR"/>
+        </w:rPr>
         <w:t>بهار 1402</w:t>
       </w:r>
+    </w:p>
+    <w:p>
+      <w:pPr>
+        <w:bidi/>
+        <w:jc w:val="center"/>
+        <w:rPr>
+          <w:sz w:val="32"/>
+          <w:szCs w:val="32"/>
+          <w:lang w:bidi="fa-IR"/>
+        </w:rPr>
+      </w:pPr>
+    </w:p>
+    <w:p>
+      <w:pPr>
+        <w:bidi/>
+        <w:jc w:val="center"/>
+        <w:rPr>
+          <w:sz w:val="32"/>
+          <w:szCs w:val="32"/>
+          <w:lang w:bidi="fa-IR"/>
+        </w:rPr>
+      </w:pPr>
+    </w:p>
+    <w:p>
+      <w:pPr>
+        <w:bidi/>
+        <w:jc w:val="center"/>
+        <w:rPr>
+          <w:sz w:val="32"/>
+          <w:szCs w:val="32"/>
+          <w:rtl/>
+          <w:lang w:bidi="fa-IR"/>
+        </w:rPr>
+      </w:pPr>
     </w:p>
     <w:p>
       <w:pPr>
@@ -1273,7 +1346,27 @@
           <w:rtl/>
           <w:lang w:bidi="fa-IR"/>
         </w:rPr>
-        <w:t>در فاز دوم یک ماژول حافظه نهان (</w:t>
+        <w:t xml:space="preserve">در فاز دوم یک </w:t>
+      </w:r>
+      <w:proofErr w:type="spellStart"/>
+      <w:r>
+        <w:rPr>
+          <w:rFonts w:hint="cs"/>
+          <w:sz w:val="24"/>
+          <w:rtl/>
+          <w:lang w:bidi="fa-IR"/>
+        </w:rPr>
+        <w:t>ماژول</w:t>
+      </w:r>
+      <w:proofErr w:type="spellEnd"/>
+      <w:r>
+        <w:rPr>
+          <w:rFonts w:hint="cs"/>
+          <w:sz w:val="24"/>
+          <w:rtl/>
+          <w:lang w:bidi="fa-IR"/>
+        </w:rPr>
+        <w:t xml:space="preserve"> حافظه نهان (</w:t>
       </w:r>
       <w:r>
         <w:rPr>
@@ -1289,7 +1382,17 @@
           <w:rtl/>
           <w:lang w:bidi="fa-IR"/>
         </w:rPr>
-        <w:t>) به پردازنده</w:t>
+        <w:t xml:space="preserve">) به </w:t>
+      </w:r>
+      <w:proofErr w:type="spellStart"/>
+      <w:r>
+        <w:rPr>
+          <w:rFonts w:hint="cs"/>
+          <w:sz w:val="24"/>
+          <w:rtl/>
+          <w:lang w:bidi="fa-IR"/>
+        </w:rPr>
+        <w:t>پردازنده</w:t>
       </w:r>
       <w:r>
         <w:rPr>
@@ -1306,7 +1409,17 @@
           <w:rtl/>
           <w:lang w:bidi="fa-IR"/>
         </w:rPr>
-        <w:t xml:space="preserve">مان اضافه </w:t>
+        <w:t>مان</w:t>
+      </w:r>
+      <w:proofErr w:type="spellEnd"/>
+      <w:r>
+        <w:rPr>
+          <w:rFonts w:hint="cs"/>
+          <w:sz w:val="24"/>
+          <w:rtl/>
+          <w:lang w:bidi="fa-IR"/>
+        </w:rPr>
+        <w:t xml:space="preserve"> اضافه </w:t>
       </w:r>
       <w:r>
         <w:rPr>
@@ -1434,7 +1547,27 @@
           <w:rtl/>
           <w:lang w:bidi="fa-IR"/>
         </w:rPr>
-        <w:t>، مخاطرات کنترلی پایپلاین (</w:t>
+        <w:t xml:space="preserve">، مخاطرات کنترلی </w:t>
+      </w:r>
+      <w:proofErr w:type="spellStart"/>
+      <w:r>
+        <w:rPr>
+          <w:rFonts w:hint="cs"/>
+          <w:sz w:val="24"/>
+          <w:rtl/>
+          <w:lang w:bidi="fa-IR"/>
+        </w:rPr>
+        <w:t>پایپلاین</w:t>
+      </w:r>
+      <w:proofErr w:type="spellEnd"/>
+      <w:r>
+        <w:rPr>
+          <w:rFonts w:hint="cs"/>
+          <w:sz w:val="24"/>
+          <w:rtl/>
+          <w:lang w:bidi="fa-IR"/>
+        </w:rPr>
+        <w:t xml:space="preserve"> (</w:t>
       </w:r>
       <w:r>
         <w:rPr>
@@ -2042,11 +2175,19 @@
                                 <w:szCs w:val="24"/>
                               </w:rPr>
                             </w:pPr>
+                            <w:proofErr w:type="spellStart"/>
                             <w:r>
                               <w:rPr>
                                 <w:rtl/>
                               </w:rPr>
-                              <w:t xml:space="preserve">شکل </w:t>
+                              <w:t>شکل</w:t>
+                            </w:r>
+                            <w:proofErr w:type="spellEnd"/>
+                            <w:r>
+                              <w:rPr>
+                                <w:rtl/>
+                              </w:rPr>
+                              <w:t xml:space="preserve"> </w:t>
                             </w:r>
                             <w:r>
                               <w:rPr>
@@ -2258,7 +2399,17 @@
           <w:rtl/>
           <w:lang w:bidi="fa-IR"/>
         </w:rPr>
-        <w:t>کند که با توجه به پرش</w:t>
+        <w:t xml:space="preserve">کند که با توجه به </w:t>
+      </w:r>
+      <w:proofErr w:type="spellStart"/>
+      <w:r>
+        <w:rPr>
+          <w:rFonts w:hint="cs"/>
+          <w:sz w:val="24"/>
+          <w:rtl/>
+          <w:lang w:bidi="fa-IR"/>
+        </w:rPr>
+        <w:t>پرش</w:t>
       </w:r>
       <w:r>
         <w:rPr>
@@ -2275,7 +2426,17 @@
           <w:rtl/>
           <w:lang w:bidi="fa-IR"/>
         </w:rPr>
-        <w:t>های قبلی، بتوانیم انجام یا عدم انجام پرش را پیش</w:t>
+        <w:t>های</w:t>
+      </w:r>
+      <w:proofErr w:type="spellEnd"/>
+      <w:r>
+        <w:rPr>
+          <w:rFonts w:hint="cs"/>
+          <w:sz w:val="24"/>
+          <w:rtl/>
+          <w:lang w:bidi="fa-IR"/>
+        </w:rPr>
+        <w:t xml:space="preserve"> قبلی، بتوانیم انجام یا عدم انجام پرش را پیش</w:t>
       </w:r>
       <w:r>
         <w:rPr>
@@ -2308,7 +2469,47 @@
           <w:rtl/>
           <w:lang w:bidi="fa-IR"/>
         </w:rPr>
-        <w:t xml:space="preserve"> یک شمارنده دو بیتی است که طبق شکل زیر، با هر بار پرش مقدار خودش را آپدیت می</w:t>
+        <w:t xml:space="preserve"> یک </w:t>
+      </w:r>
+      <w:proofErr w:type="spellStart"/>
+      <w:r>
+        <w:rPr>
+          <w:rFonts w:hint="cs"/>
+          <w:sz w:val="24"/>
+          <w:rtl/>
+          <w:lang w:bidi="fa-IR"/>
+        </w:rPr>
+        <w:t>شمارنده</w:t>
+      </w:r>
+      <w:proofErr w:type="spellEnd"/>
+      <w:r>
+        <w:rPr>
+          <w:rFonts w:hint="cs"/>
+          <w:sz w:val="24"/>
+          <w:rtl/>
+          <w:lang w:bidi="fa-IR"/>
+        </w:rPr>
+        <w:t xml:space="preserve"> دو بیتی است که طبق شکل زیر، با هر بار پرش مقدار خودش را </w:t>
+      </w:r>
+      <w:proofErr w:type="spellStart"/>
+      <w:r>
+        <w:rPr>
+          <w:rFonts w:hint="cs"/>
+          <w:sz w:val="24"/>
+          <w:rtl/>
+          <w:lang w:bidi="fa-IR"/>
+        </w:rPr>
+        <w:t>آپدیت</w:t>
+      </w:r>
+      <w:proofErr w:type="spellEnd"/>
+      <w:r>
+        <w:rPr>
+          <w:rFonts w:hint="cs"/>
+          <w:sz w:val="24"/>
+          <w:rtl/>
+          <w:lang w:bidi="fa-IR"/>
+        </w:rPr>
+        <w:t xml:space="preserve"> می</w:t>
       </w:r>
       <w:r>
         <w:rPr>
@@ -2348,7 +2549,27 @@
           <w:rtl/>
           <w:lang w:bidi="fa-IR"/>
         </w:rPr>
-        <w:t xml:space="preserve">برای استفاده از این شمارنده باید به حالت فعلی آن توجه کنیم. اگر در یکی از حالات </w:t>
+        <w:t xml:space="preserve">برای استفاده از این </w:t>
+      </w:r>
+      <w:proofErr w:type="spellStart"/>
+      <w:r>
+        <w:rPr>
+          <w:rFonts w:hint="cs"/>
+          <w:sz w:val="24"/>
+          <w:rtl/>
+          <w:lang w:bidi="fa-IR"/>
+        </w:rPr>
+        <w:t>شمارنده</w:t>
+      </w:r>
+      <w:proofErr w:type="spellEnd"/>
+      <w:r>
+        <w:rPr>
+          <w:rFonts w:hint="cs"/>
+          <w:sz w:val="24"/>
+          <w:rtl/>
+          <w:lang w:bidi="fa-IR"/>
+        </w:rPr>
+        <w:t xml:space="preserve"> باید به حالت فعلی آن توجه کنیم. اگر در یکی از حالات </w:t>
       </w:r>
       <w:r>
         <w:rPr>
@@ -2489,16 +2710,56 @@
           <w:rtl/>
           <w:lang w:bidi="fa-IR"/>
         </w:rPr>
-        <w:t>بینی به راحتی با نگاه کردن به بیت سمت چپ شمارنده قابل انجام است).</w:t>
-      </w:r>
-      <w:r>
-        <w:rPr>
-          <w:rFonts w:hint="cs"/>
-          <w:sz w:val="24"/>
-          <w:rtl/>
-          <w:lang w:bidi="fa-IR"/>
-        </w:rPr>
-        <w:t xml:space="preserve"> سپس وقتی به استیج </w:t>
+        <w:t xml:space="preserve">بینی به راحتی با نگاه کردن به بیت سمت چپ </w:t>
+      </w:r>
+      <w:proofErr w:type="spellStart"/>
+      <w:r>
+        <w:rPr>
+          <w:rFonts w:hint="cs"/>
+          <w:sz w:val="24"/>
+          <w:rtl/>
+          <w:lang w:bidi="fa-IR"/>
+        </w:rPr>
+        <w:t>شمارنده</w:t>
+      </w:r>
+      <w:proofErr w:type="spellEnd"/>
+      <w:r>
+        <w:rPr>
+          <w:rFonts w:hint="cs"/>
+          <w:sz w:val="24"/>
+          <w:rtl/>
+          <w:lang w:bidi="fa-IR"/>
+        </w:rPr>
+        <w:t xml:space="preserve"> قابل انجام است).</w:t>
+      </w:r>
+      <w:r>
+        <w:rPr>
+          <w:rFonts w:hint="cs"/>
+          <w:sz w:val="24"/>
+          <w:rtl/>
+          <w:lang w:bidi="fa-IR"/>
+        </w:rPr>
+        <w:t xml:space="preserve"> سپس وقتی به </w:t>
+      </w:r>
+      <w:proofErr w:type="spellStart"/>
+      <w:r>
+        <w:rPr>
+          <w:rFonts w:hint="cs"/>
+          <w:sz w:val="24"/>
+          <w:rtl/>
+          <w:lang w:bidi="fa-IR"/>
+        </w:rPr>
+        <w:t>استیج</w:t>
+      </w:r>
+      <w:proofErr w:type="spellEnd"/>
+      <w:r>
+        <w:rPr>
+          <w:rFonts w:hint="cs"/>
+          <w:sz w:val="24"/>
+          <w:rtl/>
+          <w:lang w:bidi="fa-IR"/>
+        </w:rPr>
+        <w:t xml:space="preserve"> </w:t>
       </w:r>
       <w:r>
         <w:rPr>
@@ -2514,7 +2775,37 @@
           <w:rtl/>
           <w:lang w:bidi="fa-IR"/>
         </w:rPr>
-        <w:t xml:space="preserve"> رسیدیم و واقعا نتیجه پرش مشخص شد، با توجه به اینکه پیش</w:t>
+        <w:t xml:space="preserve"> رسیدیم و </w:t>
+      </w:r>
+      <w:proofErr w:type="spellStart"/>
+      <w:r>
+        <w:rPr>
+          <w:rFonts w:hint="cs"/>
+          <w:sz w:val="24"/>
+          <w:rtl/>
+          <w:lang w:bidi="fa-IR"/>
+        </w:rPr>
+        <w:t>واقعا</w:t>
+      </w:r>
+      <w:proofErr w:type="spellEnd"/>
+      <w:r>
+        <w:rPr>
+          <w:rFonts w:hint="cs"/>
+          <w:sz w:val="24"/>
+          <w:rtl/>
+          <w:lang w:bidi="fa-IR"/>
+        </w:rPr>
+        <w:t xml:space="preserve"> نتیجه پرش مشخص شد، با توجه به اینکه </w:t>
+      </w:r>
+      <w:proofErr w:type="spellStart"/>
+      <w:r>
+        <w:rPr>
+          <w:rFonts w:hint="cs"/>
+          <w:sz w:val="24"/>
+          <w:rtl/>
+          <w:lang w:bidi="fa-IR"/>
+        </w:rPr>
+        <w:t>پیش</w:t>
       </w:r>
       <w:r>
         <w:rPr>
@@ -2548,7 +2839,17 @@
           <w:rtl/>
           <w:lang w:bidi="fa-IR"/>
         </w:rPr>
-        <w:t>مان درست بوده یا خیر</w:t>
+        <w:t>مان</w:t>
+      </w:r>
+      <w:proofErr w:type="spellEnd"/>
+      <w:r>
+        <w:rPr>
+          <w:rFonts w:hint="cs"/>
+          <w:sz w:val="24"/>
+          <w:rtl/>
+          <w:lang w:bidi="fa-IR"/>
+        </w:rPr>
+        <w:t xml:space="preserve"> درست بوده یا خیر</w:t>
       </w:r>
       <w:r>
         <w:rPr>
@@ -2582,7 +2883,27 @@
           <w:rtl/>
           <w:lang w:bidi="fa-IR"/>
         </w:rPr>
-        <w:t xml:space="preserve"> را آپدیت می</w:t>
+        <w:t xml:space="preserve"> را </w:t>
+      </w:r>
+      <w:proofErr w:type="spellStart"/>
+      <w:r>
+        <w:rPr>
+          <w:rFonts w:hint="cs"/>
+          <w:sz w:val="24"/>
+          <w:rtl/>
+          <w:lang w:bidi="fa-IR"/>
+        </w:rPr>
+        <w:t>آپدیت</w:t>
+      </w:r>
+      <w:proofErr w:type="spellEnd"/>
+      <w:r>
+        <w:rPr>
+          <w:rFonts w:hint="cs"/>
+          <w:sz w:val="24"/>
+          <w:rtl/>
+          <w:lang w:bidi="fa-IR"/>
+        </w:rPr>
+        <w:t xml:space="preserve"> می</w:t>
       </w:r>
       <w:r>
         <w:rPr>
@@ -2688,11 +3009,19 @@
                                 <w:lang w:bidi="fa-IR"/>
                               </w:rPr>
                             </w:pPr>
+                            <w:proofErr w:type="spellStart"/>
                             <w:r>
                               <w:rPr>
                                 <w:rtl/>
                               </w:rPr>
-                              <w:t xml:space="preserve">شکل </w:t>
+                              <w:t>شکل</w:t>
+                            </w:r>
+                            <w:proofErr w:type="spellEnd"/>
+                            <w:r>
+                              <w:rPr>
+                                <w:rtl/>
+                              </w:rPr>
+                              <w:t xml:space="preserve"> </w:t>
                             </w:r>
                             <w:r>
                               <w:rPr>
@@ -2968,7 +3297,27 @@
           <w:rtl/>
           <w:lang w:bidi="fa-IR"/>
         </w:rPr>
-        <w:t>در اولین قدم باید خود شمارنده را پیاده</w:t>
+        <w:t xml:space="preserve">در اولین قدم باید خود </w:t>
+      </w:r>
+      <w:proofErr w:type="spellStart"/>
+      <w:r>
+        <w:rPr>
+          <w:rFonts w:hint="cs"/>
+          <w:sz w:val="24"/>
+          <w:rtl/>
+          <w:lang w:bidi="fa-IR"/>
+        </w:rPr>
+        <w:t>شمارنده</w:t>
+      </w:r>
+      <w:proofErr w:type="spellEnd"/>
+      <w:r>
+        <w:rPr>
+          <w:rFonts w:hint="cs"/>
+          <w:sz w:val="24"/>
+          <w:rtl/>
+          <w:lang w:bidi="fa-IR"/>
+        </w:rPr>
+        <w:t xml:space="preserve"> را پیاده</w:t>
       </w:r>
       <w:r>
         <w:rPr>
@@ -2994,7 +3343,17 @@
           <w:rtl/>
           <w:lang w:bidi="fa-IR"/>
         </w:rPr>
-        <w:t>به جای شمارنده</w:t>
+        <w:t xml:space="preserve">به جای </w:t>
+      </w:r>
+      <w:proofErr w:type="spellStart"/>
+      <w:r>
+        <w:rPr>
+          <w:rFonts w:hint="cs"/>
+          <w:sz w:val="24"/>
+          <w:rtl/>
+          <w:lang w:bidi="fa-IR"/>
+        </w:rPr>
+        <w:t>شمارنده</w:t>
       </w:r>
       <w:r>
         <w:rPr>
@@ -3011,7 +3370,17 @@
           <w:rtl/>
           <w:lang w:bidi="fa-IR"/>
         </w:rPr>
-        <w:t>ای که برای دستورات پرش شرطی (</w:t>
+        <w:t>ای</w:t>
+      </w:r>
+      <w:proofErr w:type="spellEnd"/>
+      <w:r>
+        <w:rPr>
+          <w:rFonts w:hint="cs"/>
+          <w:sz w:val="24"/>
+          <w:rtl/>
+          <w:lang w:bidi="fa-IR"/>
+        </w:rPr>
+        <w:t xml:space="preserve"> که برای دستورات پرش شرطی (</w:t>
       </w:r>
       <w:r>
         <w:rPr>
@@ -3027,7 +3396,27 @@
           <w:rtl/>
           <w:lang w:bidi="fa-IR"/>
         </w:rPr>
-        <w:t>) در فاز قبل گذاشته بودیم، یک شمارنده جدید قرار می</w:t>
+        <w:t xml:space="preserve">) در فاز قبل گذاشته بودیم، یک </w:t>
+      </w:r>
+      <w:proofErr w:type="spellStart"/>
+      <w:r>
+        <w:rPr>
+          <w:rFonts w:hint="cs"/>
+          <w:sz w:val="24"/>
+          <w:rtl/>
+          <w:lang w:bidi="fa-IR"/>
+        </w:rPr>
+        <w:t>شمارنده</w:t>
+      </w:r>
+      <w:proofErr w:type="spellEnd"/>
+      <w:r>
+        <w:rPr>
+          <w:rFonts w:hint="cs"/>
+          <w:sz w:val="24"/>
+          <w:rtl/>
+          <w:lang w:bidi="fa-IR"/>
+        </w:rPr>
+        <w:t xml:space="preserve"> جدید قرار می</w:t>
       </w:r>
       <w:r>
         <w:rPr>
@@ -3156,7 +3545,27 @@
           <w:rtl/>
           <w:lang w:bidi="fa-IR"/>
         </w:rPr>
-        <w:t xml:space="preserve"> را نیز تولید کرده و به داخل پایپلاین می</w:t>
+        <w:t xml:space="preserve"> را نیز تولید کرده و به داخل </w:t>
+      </w:r>
+      <w:proofErr w:type="spellStart"/>
+      <w:r>
+        <w:rPr>
+          <w:rFonts w:hint="cs"/>
+          <w:sz w:val="24"/>
+          <w:rtl/>
+          <w:lang w:bidi="fa-IR"/>
+        </w:rPr>
+        <w:t>پایپلاین</w:t>
+      </w:r>
+      <w:proofErr w:type="spellEnd"/>
+      <w:r>
+        <w:rPr>
+          <w:rFonts w:hint="cs"/>
+          <w:sz w:val="24"/>
+          <w:rtl/>
+          <w:lang w:bidi="fa-IR"/>
+        </w:rPr>
+        <w:t xml:space="preserve"> می</w:t>
       </w:r>
       <w:r>
         <w:rPr>
@@ -3196,7 +3605,6 @@
         <w:rPr>
           <w:noProof/>
         </w:rPr>
-        <w:lastRenderedPageBreak/>
         <mc:AlternateContent>
           <mc:Choice Requires="wps">
             <w:drawing>
@@ -3244,11 +3652,19 @@
                                 <w:lang w:bidi="fa-IR"/>
                               </w:rPr>
                             </w:pPr>
+                            <w:proofErr w:type="spellStart"/>
                             <w:r>
                               <w:rPr>
                                 <w:rtl/>
                               </w:rPr>
-                              <w:t xml:space="preserve">شکل </w:t>
+                              <w:t>شکل</w:t>
+                            </w:r>
+                            <w:proofErr w:type="spellEnd"/>
+                            <w:r>
+                              <w:rPr>
+                                <w:rtl/>
+                              </w:rPr>
+                              <w:t xml:space="preserve"> </w:t>
                             </w:r>
                             <w:r>
                               <w:rPr>
@@ -3509,7 +3925,27 @@
           <w:rtl/>
           <w:lang w:bidi="fa-IR"/>
         </w:rPr>
-        <w:t xml:space="preserve">حالا در استیج </w:t>
+        <w:t xml:space="preserve">حالا در </w:t>
+      </w:r>
+      <w:proofErr w:type="spellStart"/>
+      <w:r>
+        <w:rPr>
+          <w:rFonts w:hint="cs"/>
+          <w:sz w:val="24"/>
+          <w:rtl/>
+          <w:lang w:bidi="fa-IR"/>
+        </w:rPr>
+        <w:t>استیج</w:t>
+      </w:r>
+      <w:proofErr w:type="spellEnd"/>
+      <w:r>
+        <w:rPr>
+          <w:rFonts w:hint="cs"/>
+          <w:sz w:val="24"/>
+          <w:rtl/>
+          <w:lang w:bidi="fa-IR"/>
+        </w:rPr>
+        <w:t xml:space="preserve"> </w:t>
       </w:r>
       <w:r>
         <w:rPr>
@@ -3527,6 +3963,7 @@
         </w:rPr>
         <w:t xml:space="preserve"> سیگنال </w:t>
       </w:r>
+      <w:proofErr w:type="spellStart"/>
       <w:r>
         <w:rPr>
           <w:sz w:val="24"/>
@@ -3534,6 +3971,7 @@
         </w:rPr>
         <w:t>Zero_EX</w:t>
       </w:r>
+      <w:proofErr w:type="spellEnd"/>
       <w:r>
         <w:rPr>
           <w:rFonts w:hint="cs"/>
@@ -3558,7 +3996,27 @@
           <w:rtl/>
           <w:lang w:bidi="fa-IR"/>
         </w:rPr>
-        <w:t>دهد که آیا باید پرش انجام شود یا خیر. در این استیج تصمیمی که پیش</w:t>
+        <w:t xml:space="preserve">دهد که آیا باید پرش انجام شود یا خیر. در این </w:t>
+      </w:r>
+      <w:proofErr w:type="spellStart"/>
+      <w:r>
+        <w:rPr>
+          <w:rFonts w:hint="cs"/>
+          <w:sz w:val="24"/>
+          <w:rtl/>
+          <w:lang w:bidi="fa-IR"/>
+        </w:rPr>
+        <w:t>استیج</w:t>
+      </w:r>
+      <w:proofErr w:type="spellEnd"/>
+      <w:r>
+        <w:rPr>
+          <w:rFonts w:hint="cs"/>
+          <w:sz w:val="24"/>
+          <w:rtl/>
+          <w:lang w:bidi="fa-IR"/>
+        </w:rPr>
+        <w:t xml:space="preserve"> تصمیمی که پیش</w:t>
       </w:r>
       <w:r>
         <w:rPr>
@@ -3609,7 +4067,17 @@
           <w:rtl/>
           <w:lang w:bidi="fa-IR"/>
         </w:rPr>
-        <w:t>دهیم که آیا پیش</w:t>
+        <w:t xml:space="preserve">دهیم که آیا </w:t>
+      </w:r>
+      <w:proofErr w:type="spellStart"/>
+      <w:r>
+        <w:rPr>
+          <w:rFonts w:hint="cs"/>
+          <w:sz w:val="24"/>
+          <w:rtl/>
+          <w:lang w:bidi="fa-IR"/>
+        </w:rPr>
+        <w:t>پیش</w:t>
       </w:r>
       <w:r>
         <w:rPr>
@@ -3643,7 +4111,17 @@
           <w:rtl/>
           <w:lang w:bidi="fa-IR"/>
         </w:rPr>
-        <w:t>مان درست بوده یا خیر.</w:t>
+        <w:t>مان</w:t>
+      </w:r>
+      <w:proofErr w:type="spellEnd"/>
+      <w:r>
+        <w:rPr>
+          <w:rFonts w:hint="cs"/>
+          <w:sz w:val="24"/>
+          <w:rtl/>
+          <w:lang w:bidi="fa-IR"/>
+        </w:rPr>
+        <w:t xml:space="preserve"> درست بوده یا خیر.</w:t>
       </w:r>
       <w:r>
         <w:rPr>
@@ -3666,6 +4144,7 @@
         <w:rPr>
           <w:noProof/>
         </w:rPr>
+        <w:lastRenderedPageBreak/>
         <mc:AlternateContent>
           <mc:Choice Requires="wps">
             <w:drawing>
@@ -3713,11 +4192,19 @@
                                 <w:lang w:bidi="fa-IR"/>
                               </w:rPr>
                             </w:pPr>
+                            <w:proofErr w:type="spellStart"/>
                             <w:r>
                               <w:rPr>
                                 <w:rtl/>
                               </w:rPr>
-                              <w:t xml:space="preserve">شکل </w:t>
+                              <w:t>شکل</w:t>
+                            </w:r>
+                            <w:proofErr w:type="spellEnd"/>
+                            <w:r>
+                              <w:rPr>
+                                <w:rtl/>
+                              </w:rPr>
+                              <w:t xml:space="preserve"> </w:t>
                             </w:r>
                             <w:r>
                               <w:rPr>
@@ -4685,11 +5172,19 @@
                                 <w:lang w:val="fa-IR" w:bidi="fa-IR"/>
                               </w:rPr>
                             </w:pPr>
+                            <w:proofErr w:type="spellStart"/>
                             <w:r>
                               <w:rPr>
                                 <w:rtl/>
                               </w:rPr>
-                              <w:t xml:space="preserve">شکل </w:t>
+                              <w:t>شکل</w:t>
+                            </w:r>
+                            <w:proofErr w:type="spellEnd"/>
+                            <w:r>
+                              <w:rPr>
+                                <w:rtl/>
+                              </w:rPr>
+                              <w:t xml:space="preserve"> </w:t>
                             </w:r>
                             <w:r>
                               <w:rPr>
@@ -4746,7 +5241,25 @@
                                 <w:rtl/>
                                 <w:lang w:bidi="fa-IR"/>
                               </w:rPr>
-                              <w:t>- کنترل بافرهای میانی</w:t>
+                              <w:t xml:space="preserve">- کنترل </w:t>
+                            </w:r>
+                            <w:proofErr w:type="spellStart"/>
+                            <w:r>
+                              <w:rPr>
+                                <w:rFonts w:hint="cs"/>
+                                <w:rtl/>
+                                <w:lang w:bidi="fa-IR"/>
+                              </w:rPr>
+                              <w:t>بافرهای</w:t>
+                            </w:r>
+                            <w:proofErr w:type="spellEnd"/>
+                            <w:r>
+                              <w:rPr>
+                                <w:rFonts w:hint="cs"/>
+                                <w:rtl/>
+                                <w:lang w:bidi="fa-IR"/>
+                              </w:rPr>
+                              <w:t xml:space="preserve"> میانی</w:t>
                             </w:r>
                           </w:p>
                         </w:txbxContent>
@@ -4875,7 +5388,27 @@
           <w:rtl/>
           <w:lang w:bidi="fa-IR"/>
         </w:rPr>
-        <w:t xml:space="preserve">بینی اشتباه باید پایپلاین را خالی کنیم. به تقلید از فرایند </w:t>
+        <w:t xml:space="preserve">بینی اشتباه باید </w:t>
+      </w:r>
+      <w:proofErr w:type="spellStart"/>
+      <w:r>
+        <w:rPr>
+          <w:rFonts w:hint="cs"/>
+          <w:sz w:val="24"/>
+          <w:rtl/>
+          <w:lang w:bidi="fa-IR"/>
+        </w:rPr>
+        <w:t>پایپلاین</w:t>
+      </w:r>
+      <w:proofErr w:type="spellEnd"/>
+      <w:r>
+        <w:rPr>
+          <w:rFonts w:hint="cs"/>
+          <w:sz w:val="24"/>
+          <w:rtl/>
+          <w:lang w:bidi="fa-IR"/>
+        </w:rPr>
+        <w:t xml:space="preserve"> را خالی کنیم. به تقلید از فرایند </w:t>
       </w:r>
       <w:r>
         <w:rPr>
@@ -4891,7 +5424,27 @@
           <w:rtl/>
           <w:lang w:bidi="fa-IR"/>
         </w:rPr>
-        <w:t xml:space="preserve"> فاز قبل، در اینجا علاوه بر بافرهای </w:t>
+        <w:t xml:space="preserve"> فاز قبل، در اینجا علاوه بر </w:t>
+      </w:r>
+      <w:proofErr w:type="spellStart"/>
+      <w:r>
+        <w:rPr>
+          <w:rFonts w:hint="cs"/>
+          <w:sz w:val="24"/>
+          <w:rtl/>
+          <w:lang w:bidi="fa-IR"/>
+        </w:rPr>
+        <w:t>بافرهای</w:t>
+      </w:r>
+      <w:proofErr w:type="spellEnd"/>
+      <w:r>
+        <w:rPr>
+          <w:rFonts w:hint="cs"/>
+          <w:sz w:val="24"/>
+          <w:rtl/>
+          <w:lang w:bidi="fa-IR"/>
+        </w:rPr>
+        <w:t xml:space="preserve"> </w:t>
       </w:r>
       <w:r>
         <w:rPr>
@@ -4907,7 +5460,27 @@
           <w:rtl/>
           <w:lang w:bidi="fa-IR"/>
         </w:rPr>
-        <w:t xml:space="preserve"> جلوی بافرهای </w:t>
+        <w:t xml:space="preserve"> جلوی </w:t>
+      </w:r>
+      <w:proofErr w:type="spellStart"/>
+      <w:r>
+        <w:rPr>
+          <w:rFonts w:hint="cs"/>
+          <w:sz w:val="24"/>
+          <w:rtl/>
+          <w:lang w:bidi="fa-IR"/>
+        </w:rPr>
+        <w:t>بافرهای</w:t>
+      </w:r>
+      <w:proofErr w:type="spellEnd"/>
+      <w:r>
+        <w:rPr>
+          <w:rFonts w:hint="cs"/>
+          <w:sz w:val="24"/>
+          <w:rtl/>
+          <w:lang w:bidi="fa-IR"/>
+        </w:rPr>
+        <w:t xml:space="preserve"> </w:t>
       </w:r>
       <w:r>
         <w:rPr>
@@ -4923,7 +5496,17 @@
           <w:rtl/>
           <w:lang w:bidi="fa-IR"/>
         </w:rPr>
-        <w:t xml:space="preserve"> هم مالتی</w:t>
+        <w:t xml:space="preserve"> هم </w:t>
+      </w:r>
+      <w:proofErr w:type="spellStart"/>
+      <w:r>
+        <w:rPr>
+          <w:rFonts w:hint="cs"/>
+          <w:sz w:val="24"/>
+          <w:rtl/>
+          <w:lang w:bidi="fa-IR"/>
+        </w:rPr>
+        <w:t>مالتی</w:t>
       </w:r>
       <w:r>
         <w:rPr>
@@ -4940,7 +5523,17 @@
           <w:rtl/>
           <w:lang w:bidi="fa-IR"/>
         </w:rPr>
-        <w:t>پلکسر می</w:t>
+        <w:t>پلکسر</w:t>
+      </w:r>
+      <w:proofErr w:type="spellEnd"/>
+      <w:r>
+        <w:rPr>
+          <w:rFonts w:hint="cs"/>
+          <w:sz w:val="24"/>
+          <w:rtl/>
+          <w:lang w:bidi="fa-IR"/>
+        </w:rPr>
+        <w:t xml:space="preserve"> می</w:t>
       </w:r>
       <w:r>
         <w:rPr>
@@ -4974,7 +5567,17 @@
           <w:rtl/>
           <w:lang w:bidi="fa-IR"/>
         </w:rPr>
-        <w:t>های کنترلی این مالتی</w:t>
+        <w:t xml:space="preserve">های کنترلی این </w:t>
+      </w:r>
+      <w:proofErr w:type="spellStart"/>
+      <w:r>
+        <w:rPr>
+          <w:rFonts w:hint="cs"/>
+          <w:sz w:val="24"/>
+          <w:rtl/>
+          <w:lang w:bidi="fa-IR"/>
+        </w:rPr>
+        <w:t>مالتی</w:t>
       </w:r>
       <w:r>
         <w:rPr>
@@ -4991,7 +5594,17 @@
           <w:rtl/>
           <w:lang w:bidi="fa-IR"/>
         </w:rPr>
-        <w:t>پلکسرها نیز به شکل زیر تغییر می</w:t>
+        <w:t>پلکسرها</w:t>
+      </w:r>
+      <w:proofErr w:type="spellEnd"/>
+      <w:r>
+        <w:rPr>
+          <w:rFonts w:hint="cs"/>
+          <w:sz w:val="24"/>
+          <w:rtl/>
+          <w:lang w:bidi="fa-IR"/>
+        </w:rPr>
+        <w:t xml:space="preserve"> نیز به شکل زیر تغییر می</w:t>
       </w:r>
       <w:r>
         <w:rPr>
@@ -5030,7 +5643,6 @@
         <w:rPr>
           <w:noProof/>
         </w:rPr>
-        <w:lastRenderedPageBreak/>
         <mc:AlternateContent>
           <mc:Choice Requires="wps">
             <w:drawing>
@@ -5077,11 +5689,19 @@
                                 <w:lang w:bidi="fa-IR"/>
                               </w:rPr>
                             </w:pPr>
+                            <w:proofErr w:type="spellStart"/>
                             <w:r>
                               <w:rPr>
                                 <w:rtl/>
                               </w:rPr>
-                              <w:t xml:space="preserve">شکل </w:t>
+                              <w:t>شکل</w:t>
+                            </w:r>
+                            <w:proofErr w:type="spellEnd"/>
+                            <w:r>
+                              <w:rPr>
+                                <w:rtl/>
+                              </w:rPr>
+                              <w:t xml:space="preserve"> </w:t>
                             </w:r>
                             <w:r>
                               <w:rPr>
@@ -5460,6 +6080,7 @@
           <w:rtl/>
           <w:lang w:bidi="fa-IR"/>
         </w:rPr>
+        <w:lastRenderedPageBreak/>
         <w:t>تست</w:t>
       </w:r>
       <w:r>
@@ -5537,11 +6158,19 @@
                                 <w:szCs w:val="24"/>
                               </w:rPr>
                             </w:pPr>
+                            <w:proofErr w:type="spellStart"/>
                             <w:r>
                               <w:rPr>
                                 <w:rtl/>
                               </w:rPr>
-                              <w:t xml:space="preserve">شکل </w:t>
+                              <w:t>شکل</w:t>
+                            </w:r>
+                            <w:proofErr w:type="spellEnd"/>
+                            <w:r>
+                              <w:rPr>
+                                <w:rtl/>
+                              </w:rPr>
+                              <w:t xml:space="preserve"> </w:t>
                             </w:r>
                             <w:r>
                               <w:rPr>
@@ -5754,11 +6383,19 @@
                                 <w:lang w:bidi="fa-IR"/>
                               </w:rPr>
                             </w:pPr>
+                            <w:proofErr w:type="spellStart"/>
                             <w:r>
                               <w:rPr>
                                 <w:rtl/>
                               </w:rPr>
-                              <w:t xml:space="preserve">شکل </w:t>
+                              <w:t>شکل</w:t>
+                            </w:r>
+                            <w:proofErr w:type="spellEnd"/>
+                            <w:r>
+                              <w:rPr>
+                                <w:rtl/>
+                              </w:rPr>
+                              <w:t xml:space="preserve"> </w:t>
                             </w:r>
                             <w:r>
                               <w:rPr>
@@ -5815,7 +6452,25 @@
                                 <w:rtl/>
                                 <w:lang w:bidi="fa-IR"/>
                               </w:rPr>
-                              <w:t xml:space="preserve">- برنامه جهت تست </w:t>
+                              <w:t xml:space="preserve">- برنامه </w:t>
+                            </w:r>
+                            <w:proofErr w:type="gramStart"/>
+                            <w:r>
+                              <w:rPr>
+                                <w:rFonts w:hint="cs"/>
+                                <w:rtl/>
+                                <w:lang w:bidi="fa-IR"/>
+                              </w:rPr>
+                              <w:t>جهت</w:t>
+                            </w:r>
+                            <w:proofErr w:type="gramEnd"/>
+                            <w:r>
+                              <w:rPr>
+                                <w:rFonts w:hint="cs"/>
+                                <w:rtl/>
+                                <w:lang w:bidi="fa-IR"/>
+                              </w:rPr>
+                              <w:t xml:space="preserve"> تست </w:t>
                             </w:r>
                             <w:r>
                               <w:rPr>
@@ -6084,7 +6739,16 @@
           <w:rtl/>
           <w:lang w:bidi="fa-IR"/>
         </w:rPr>
-        <w:t xml:space="preserve"> استفاده کردیم تا مخاطرات کنترلی را برطرف کنیم. برای بررسی عملکرد درست این ابزار، برنامه زیر را روی پردازنده</w:t>
+        <w:t xml:space="preserve"> استفاده کردیم تا مخاطرات کنترلی را برطرف کنیم. برای بررسی عملکرد درست این ابزار، برنامه زیر را روی </w:t>
+      </w:r>
+      <w:proofErr w:type="spellStart"/>
+      <w:r>
+        <w:rPr>
+          <w:rFonts w:hint="cs"/>
+          <w:rtl/>
+          <w:lang w:bidi="fa-IR"/>
+        </w:rPr>
+        <w:t>پردازنده</w:t>
       </w:r>
       <w:r>
         <w:rPr>
@@ -6099,7 +6763,16 @@
           <w:rtl/>
           <w:lang w:bidi="fa-IR"/>
         </w:rPr>
-        <w:t>مان اجرا می</w:t>
+        <w:t>مان</w:t>
+      </w:r>
+      <w:proofErr w:type="spellEnd"/>
+      <w:r>
+        <w:rPr>
+          <w:rFonts w:hint="cs"/>
+          <w:rtl/>
+          <w:lang w:bidi="fa-IR"/>
+        </w:rPr>
+        <w:t xml:space="preserve"> اجرا می</w:t>
       </w:r>
       <w:r>
         <w:rPr>
@@ -6304,7 +6977,25 @@
           <w:rtl/>
           <w:lang w:bidi="fa-IR"/>
         </w:rPr>
-        <w:t xml:space="preserve"> برنامه را اجرا کنیم، در پیمایش اول و دوم و آخر پیش</w:t>
+        <w:t xml:space="preserve"> برنامه را اجرا کنیم، در </w:t>
+      </w:r>
+      <w:proofErr w:type="spellStart"/>
+      <w:r>
+        <w:rPr>
+          <w:rFonts w:hint="cs"/>
+          <w:rtl/>
+          <w:lang w:bidi="fa-IR"/>
+        </w:rPr>
+        <w:t>پیمایش</w:t>
+      </w:r>
+      <w:proofErr w:type="spellEnd"/>
+      <w:r>
+        <w:rPr>
+          <w:rFonts w:hint="cs"/>
+          <w:rtl/>
+          <w:lang w:bidi="fa-IR"/>
+        </w:rPr>
+        <w:t xml:space="preserve"> اول و دوم و آخر پیش</w:t>
       </w:r>
       <w:r>
         <w:rPr>
@@ -6630,7 +7321,6 @@
         <w:pStyle w:val="Heading1"/>
         <w:bidi/>
         <w:rPr>
-          <w:rFonts w:hint="cs"/>
           <w:rtl/>
           <w:lang w:bidi="fa-IR"/>
         </w:rPr>
@@ -6642,7 +7332,6 @@
           <w:rtl/>
           <w:lang w:bidi="fa-IR"/>
         </w:rPr>
-        <w:lastRenderedPageBreak/>
         <w:t xml:space="preserve">نمره امتیازی: </w:t>
       </w:r>
       <w:r>
@@ -6656,25 +7345,1995 @@
       <w:pPr>
         <w:bidi/>
         <w:rPr>
-          <w:rtl/>
-          <w:lang w:bidi="fa-IR"/>
-        </w:rPr>
-      </w:pPr>
-      <w:r>
-        <w:rPr>
-          <w:rFonts w:hint="cs"/>
-          <w:rtl/>
-          <w:lang w:bidi="fa-IR"/>
-        </w:rPr>
-        <w:t>اینجا ادامه بدین...</w:t>
+          <w:rFonts w:hint="cs"/>
+          <w:lang w:bidi="fa-IR"/>
+        </w:rPr>
+      </w:pPr>
+      <w:r>
+        <w:rPr>
+          <w:rFonts w:hint="cs"/>
+          <w:rtl/>
+          <w:lang w:bidi="fa-IR"/>
+        </w:rPr>
+        <w:t xml:space="preserve">در این بخش به </w:t>
+      </w:r>
+      <w:proofErr w:type="spellStart"/>
+      <w:r>
+        <w:rPr>
+          <w:rFonts w:hint="cs"/>
+          <w:rtl/>
+          <w:lang w:bidi="fa-IR"/>
+        </w:rPr>
+        <w:t>پیاده‌سازی</w:t>
+      </w:r>
+      <w:proofErr w:type="spellEnd"/>
+      <w:r>
+        <w:rPr>
+          <w:rFonts w:hint="cs"/>
+          <w:rtl/>
+          <w:lang w:bidi="fa-IR"/>
+        </w:rPr>
+        <w:t xml:space="preserve"> </w:t>
+      </w:r>
+      <w:r>
+        <w:rPr>
+          <w:lang w:bidi="fa-IR"/>
+        </w:rPr>
+        <w:t>Forwarding</w:t>
+      </w:r>
+      <w:r>
+        <w:rPr>
+          <w:rFonts w:hint="cs"/>
+          <w:rtl/>
+          <w:lang w:bidi="fa-IR"/>
+        </w:rPr>
+        <w:t xml:space="preserve"> در </w:t>
+      </w:r>
+      <w:r>
+        <w:rPr>
+          <w:lang w:bidi="fa-IR"/>
+        </w:rPr>
+        <w:t>pipeline</w:t>
+      </w:r>
+      <w:r>
+        <w:rPr>
+          <w:rFonts w:hint="cs"/>
+          <w:rtl/>
+          <w:lang w:bidi="fa-IR"/>
+        </w:rPr>
+        <w:t xml:space="preserve"> </w:t>
+      </w:r>
+      <w:proofErr w:type="spellStart"/>
+      <w:r>
+        <w:rPr>
+          <w:rFonts w:hint="cs"/>
+          <w:rtl/>
+          <w:lang w:bidi="fa-IR"/>
+        </w:rPr>
+        <w:t>می‌پردازیم</w:t>
+      </w:r>
+      <w:proofErr w:type="spellEnd"/>
+      <w:r>
+        <w:rPr>
+          <w:rFonts w:hint="cs"/>
+          <w:rtl/>
+          <w:lang w:bidi="fa-IR"/>
+        </w:rPr>
+        <w:t xml:space="preserve">. هدف از </w:t>
+      </w:r>
+      <w:proofErr w:type="spellStart"/>
+      <w:r>
+        <w:rPr>
+          <w:rFonts w:hint="cs"/>
+          <w:rtl/>
+          <w:lang w:bidi="fa-IR"/>
+        </w:rPr>
+        <w:t>این‌کار</w:t>
+      </w:r>
+      <w:proofErr w:type="spellEnd"/>
+      <w:r>
+        <w:rPr>
+          <w:rFonts w:hint="cs"/>
+          <w:rtl/>
+          <w:lang w:bidi="fa-IR"/>
+        </w:rPr>
+        <w:t xml:space="preserve"> این است که، فرض کنید در </w:t>
+      </w:r>
+      <w:r>
+        <w:rPr>
+          <w:rFonts w:hint="cs"/>
+          <w:rtl/>
+          <w:lang w:bidi="fa-IR"/>
+        </w:rPr>
+        <w:t xml:space="preserve">دستور اول که وارد </w:t>
+      </w:r>
+      <w:r>
+        <w:rPr>
+          <w:lang w:bidi="fa-IR"/>
+        </w:rPr>
+        <w:t>pipeline</w:t>
+      </w:r>
+      <w:r>
+        <w:rPr>
+          <w:rFonts w:hint="cs"/>
+          <w:rtl/>
+          <w:lang w:bidi="fa-IR"/>
+        </w:rPr>
+        <w:t xml:space="preserve"> </w:t>
+      </w:r>
+      <w:proofErr w:type="spellStart"/>
+      <w:r>
+        <w:rPr>
+          <w:rFonts w:hint="cs"/>
+          <w:rtl/>
+          <w:lang w:bidi="fa-IR"/>
+        </w:rPr>
+        <w:t>می‌شود</w:t>
+      </w:r>
+      <w:proofErr w:type="spellEnd"/>
+      <w:r>
+        <w:rPr>
+          <w:rFonts w:hint="cs"/>
+          <w:rtl/>
+          <w:lang w:bidi="fa-IR"/>
+        </w:rPr>
+        <w:t xml:space="preserve">، </w:t>
+      </w:r>
+      <w:proofErr w:type="spellStart"/>
+      <w:r>
+        <w:rPr>
+          <w:rFonts w:hint="cs"/>
+          <w:rtl/>
+          <w:lang w:bidi="fa-IR"/>
+        </w:rPr>
+        <w:t>محاسباتی</w:t>
+      </w:r>
+      <w:proofErr w:type="spellEnd"/>
+      <w:r>
+        <w:rPr>
+          <w:rFonts w:hint="cs"/>
+          <w:rtl/>
+          <w:lang w:bidi="fa-IR"/>
+        </w:rPr>
+        <w:t xml:space="preserve"> را انجام </w:t>
+      </w:r>
+      <w:proofErr w:type="spellStart"/>
+      <w:r>
+        <w:rPr>
+          <w:rFonts w:hint="cs"/>
+          <w:rtl/>
+          <w:lang w:bidi="fa-IR"/>
+        </w:rPr>
+        <w:t>می‌دهیم</w:t>
+      </w:r>
+      <w:proofErr w:type="spellEnd"/>
+      <w:r>
+        <w:rPr>
+          <w:rFonts w:hint="cs"/>
+          <w:rtl/>
+          <w:lang w:bidi="fa-IR"/>
+        </w:rPr>
+        <w:t xml:space="preserve"> و آنرا در </w:t>
+      </w:r>
+      <w:proofErr w:type="spellStart"/>
+      <w:r>
+        <w:rPr>
+          <w:rFonts w:hint="cs"/>
+          <w:rtl/>
+          <w:lang w:bidi="fa-IR"/>
+        </w:rPr>
+        <w:t>رجیستر</w:t>
+      </w:r>
+      <w:proofErr w:type="spellEnd"/>
+      <w:r>
+        <w:rPr>
+          <w:rFonts w:hint="cs"/>
+          <w:rtl/>
+          <w:lang w:bidi="fa-IR"/>
+        </w:rPr>
+        <w:t xml:space="preserve"> </w:t>
+      </w:r>
+      <w:r>
+        <w:rPr>
+          <w:lang w:bidi="fa-IR"/>
+        </w:rPr>
+        <w:t>s2</w:t>
+      </w:r>
+      <w:r>
+        <w:rPr>
+          <w:rFonts w:hint="cs"/>
+          <w:rtl/>
+          <w:lang w:bidi="fa-IR"/>
+        </w:rPr>
+        <w:t xml:space="preserve"> ذخیره </w:t>
+      </w:r>
+      <w:proofErr w:type="spellStart"/>
+      <w:r>
+        <w:rPr>
+          <w:rFonts w:hint="cs"/>
+          <w:rtl/>
+          <w:lang w:bidi="fa-IR"/>
+        </w:rPr>
+        <w:t>می‌کنیم</w:t>
+      </w:r>
+      <w:proofErr w:type="spellEnd"/>
+      <w:r>
+        <w:rPr>
+          <w:rFonts w:hint="cs"/>
+          <w:rtl/>
+          <w:lang w:bidi="fa-IR"/>
+        </w:rPr>
+        <w:t xml:space="preserve">. در دستور دوم، از حاصل </w:t>
+      </w:r>
+      <w:r>
+        <w:rPr>
+          <w:lang w:bidi="fa-IR"/>
+        </w:rPr>
+        <w:t>s2</w:t>
+      </w:r>
+      <w:r>
+        <w:rPr>
+          <w:rFonts w:hint="cs"/>
+          <w:rtl/>
+          <w:lang w:bidi="fa-IR"/>
+        </w:rPr>
+        <w:t xml:space="preserve"> در یک </w:t>
+      </w:r>
+      <w:proofErr w:type="spellStart"/>
+      <w:r>
+        <w:rPr>
+          <w:rFonts w:hint="cs"/>
+          <w:rtl/>
+          <w:lang w:bidi="fa-IR"/>
+        </w:rPr>
+        <w:t>محاسبه‌ی</w:t>
+      </w:r>
+      <w:proofErr w:type="spellEnd"/>
+      <w:r>
+        <w:rPr>
+          <w:rFonts w:hint="cs"/>
+          <w:rtl/>
+          <w:lang w:bidi="fa-IR"/>
+        </w:rPr>
+        <w:t xml:space="preserve"> جدید استفاده </w:t>
+      </w:r>
+      <w:proofErr w:type="spellStart"/>
+      <w:r>
+        <w:rPr>
+          <w:rFonts w:hint="cs"/>
+          <w:rtl/>
+          <w:lang w:bidi="fa-IR"/>
+        </w:rPr>
+        <w:t>مي‌کنیم</w:t>
+      </w:r>
+      <w:proofErr w:type="spellEnd"/>
+      <w:r>
+        <w:rPr>
+          <w:rFonts w:hint="cs"/>
+          <w:rtl/>
+          <w:lang w:bidi="fa-IR"/>
+        </w:rPr>
+        <w:t>. بدیهی است که در دستور دوم، نیاز به حاصل</w:t>
+      </w:r>
+      <w:r>
+        <w:rPr>
+          <w:lang w:bidi="fa-IR"/>
+        </w:rPr>
+        <w:t xml:space="preserve"> s2</w:t>
+      </w:r>
+      <w:r>
+        <w:rPr>
+          <w:rFonts w:hint="cs"/>
+          <w:rtl/>
+          <w:lang w:bidi="fa-IR"/>
+        </w:rPr>
+        <w:t xml:space="preserve"> پس از محاسبات دستور اول داریم. اما چون در </w:t>
+      </w:r>
+      <w:r>
+        <w:rPr>
+          <w:lang w:bidi="fa-IR"/>
+        </w:rPr>
+        <w:t>pipeline</w:t>
+      </w:r>
+      <w:r>
+        <w:rPr>
+          <w:rFonts w:hint="cs"/>
+          <w:rtl/>
+          <w:lang w:bidi="fa-IR"/>
+        </w:rPr>
+        <w:t xml:space="preserve"> هستیم، وقتی </w:t>
+      </w:r>
+      <w:r>
+        <w:rPr>
+          <w:rFonts w:hint="cs"/>
+          <w:rtl/>
+          <w:lang w:bidi="fa-IR"/>
+        </w:rPr>
+        <w:t xml:space="preserve">دستور دوم به ورودی </w:t>
+      </w:r>
+      <w:proofErr w:type="spellStart"/>
+      <w:r>
+        <w:rPr>
+          <w:rFonts w:hint="cs"/>
+          <w:rtl/>
+          <w:lang w:bidi="fa-IR"/>
+        </w:rPr>
+        <w:t>استیج</w:t>
+      </w:r>
+      <w:proofErr w:type="spellEnd"/>
+      <w:r>
+        <w:rPr>
+          <w:rFonts w:hint="cs"/>
+          <w:rtl/>
+          <w:lang w:bidi="fa-IR"/>
+        </w:rPr>
+        <w:t xml:space="preserve"> </w:t>
+      </w:r>
+      <w:r>
+        <w:rPr>
+          <w:lang w:bidi="fa-IR"/>
+        </w:rPr>
+        <w:t>ALU</w:t>
+      </w:r>
+      <w:r>
+        <w:rPr>
+          <w:rFonts w:hint="cs"/>
+          <w:rtl/>
+          <w:lang w:bidi="fa-IR"/>
+        </w:rPr>
+        <w:t xml:space="preserve"> (یا همان</w:t>
+      </w:r>
+      <w:r>
+        <w:rPr>
+          <w:lang w:bidi="fa-IR"/>
+        </w:rPr>
+        <w:t xml:space="preserve"> EX</w:t>
+      </w:r>
+      <w:r>
+        <w:rPr>
+          <w:rFonts w:hint="cs"/>
+          <w:rtl/>
+          <w:lang w:bidi="fa-IR"/>
+        </w:rPr>
+        <w:t xml:space="preserve">) </w:t>
+      </w:r>
+      <w:proofErr w:type="spellStart"/>
+      <w:r>
+        <w:rPr>
+          <w:rFonts w:hint="cs"/>
+          <w:rtl/>
+          <w:lang w:bidi="fa-IR"/>
+        </w:rPr>
+        <w:t>می‌رسد</w:t>
+      </w:r>
+      <w:proofErr w:type="spellEnd"/>
+      <w:r>
+        <w:rPr>
+          <w:rFonts w:hint="cs"/>
+          <w:rtl/>
+          <w:lang w:bidi="fa-IR"/>
+        </w:rPr>
+        <w:t xml:space="preserve">، هنوز دستور قبلی به </w:t>
+      </w:r>
+      <w:r>
+        <w:rPr>
+          <w:lang w:bidi="fa-IR"/>
+        </w:rPr>
+        <w:t>MEM</w:t>
+      </w:r>
+      <w:r>
+        <w:rPr>
+          <w:rFonts w:hint="cs"/>
+          <w:rtl/>
+          <w:lang w:bidi="fa-IR"/>
+        </w:rPr>
+        <w:t xml:space="preserve"> یا </w:t>
+      </w:r>
+      <w:r>
+        <w:rPr>
+          <w:lang w:bidi="fa-IR"/>
+        </w:rPr>
+        <w:t>WB</w:t>
+      </w:r>
+      <w:r>
+        <w:rPr>
+          <w:rFonts w:hint="cs"/>
+          <w:rtl/>
+          <w:lang w:bidi="fa-IR"/>
+        </w:rPr>
+        <w:t xml:space="preserve"> نرسیده است و در نتیجه، حاصل جدید در </w:t>
+      </w:r>
+      <w:proofErr w:type="spellStart"/>
+      <w:r>
+        <w:rPr>
+          <w:rFonts w:hint="cs"/>
+          <w:rtl/>
+          <w:lang w:bidi="fa-IR"/>
+        </w:rPr>
+        <w:t>رجیستر</w:t>
+      </w:r>
+      <w:proofErr w:type="spellEnd"/>
+      <w:r>
+        <w:rPr>
+          <w:rFonts w:hint="cs"/>
+          <w:rtl/>
+          <w:lang w:bidi="fa-IR"/>
+        </w:rPr>
+        <w:t xml:space="preserve"> مذکور ریخته نشده است!‌ برای حل این مشکل (</w:t>
+      </w:r>
+      <w:r>
+        <w:rPr>
+          <w:lang w:bidi="fa-IR"/>
+        </w:rPr>
+        <w:t>data hazard</w:t>
+      </w:r>
+      <w:r>
+        <w:rPr>
+          <w:rFonts w:hint="cs"/>
+          <w:rtl/>
+          <w:lang w:bidi="fa-IR"/>
+        </w:rPr>
+        <w:t xml:space="preserve">) از </w:t>
+      </w:r>
+      <w:r>
+        <w:rPr>
+          <w:lang w:bidi="fa-IR"/>
+        </w:rPr>
+        <w:t>Forwarding</w:t>
+      </w:r>
+      <w:r>
+        <w:rPr>
+          <w:rFonts w:hint="cs"/>
+          <w:rtl/>
+          <w:lang w:bidi="fa-IR"/>
+        </w:rPr>
+        <w:t xml:space="preserve"> استفاده </w:t>
+      </w:r>
+      <w:proofErr w:type="spellStart"/>
+      <w:r>
+        <w:rPr>
+          <w:rFonts w:hint="cs"/>
+          <w:rtl/>
+          <w:lang w:bidi="fa-IR"/>
+        </w:rPr>
+        <w:t>می‌کنیم</w:t>
+      </w:r>
+      <w:proofErr w:type="spellEnd"/>
+      <w:r>
+        <w:rPr>
+          <w:rFonts w:hint="cs"/>
+          <w:rtl/>
+          <w:lang w:bidi="fa-IR"/>
+        </w:rPr>
+        <w:t xml:space="preserve">. به این صورت که خروجی‌ </w:t>
+      </w:r>
+      <w:r>
+        <w:rPr>
+          <w:lang w:bidi="fa-IR"/>
+        </w:rPr>
+        <w:t>ALU</w:t>
+      </w:r>
+      <w:r>
+        <w:rPr>
+          <w:rFonts w:hint="cs"/>
+          <w:rtl/>
+          <w:lang w:bidi="fa-IR"/>
+        </w:rPr>
+        <w:t xml:space="preserve"> در دستور اول (که قرار است به </w:t>
+      </w:r>
+      <w:proofErr w:type="spellStart"/>
+      <w:r>
+        <w:rPr>
+          <w:rFonts w:hint="cs"/>
+          <w:rtl/>
+          <w:lang w:bidi="fa-IR"/>
+        </w:rPr>
+        <w:t>استیج‌های</w:t>
+      </w:r>
+      <w:proofErr w:type="spellEnd"/>
+      <w:r>
+        <w:rPr>
+          <w:rFonts w:hint="cs"/>
+          <w:rtl/>
+          <w:lang w:bidi="fa-IR"/>
+        </w:rPr>
+        <w:t xml:space="preserve"> بعدی برود) را به ورودی </w:t>
+      </w:r>
+      <w:r>
+        <w:rPr>
+          <w:lang w:bidi="fa-IR"/>
+        </w:rPr>
+        <w:t>EX</w:t>
+      </w:r>
+      <w:r>
+        <w:rPr>
+          <w:rFonts w:hint="cs"/>
+          <w:rtl/>
+          <w:lang w:bidi="fa-IR"/>
+        </w:rPr>
+        <w:t xml:space="preserve"> برای دستور دوم پاس </w:t>
+      </w:r>
+      <w:proofErr w:type="spellStart"/>
+      <w:r>
+        <w:rPr>
+          <w:rFonts w:hint="cs"/>
+          <w:rtl/>
+          <w:lang w:bidi="fa-IR"/>
+        </w:rPr>
+        <w:t>می‌دهیم</w:t>
+      </w:r>
+      <w:proofErr w:type="spellEnd"/>
+      <w:r>
+        <w:rPr>
+          <w:rFonts w:hint="cs"/>
+          <w:rtl/>
+          <w:lang w:bidi="fa-IR"/>
+        </w:rPr>
+        <w:t xml:space="preserve"> تا بتواند از آن استفاده کند. ضمن اینکه با جلو رفتن </w:t>
+      </w:r>
+      <w:proofErr w:type="spellStart"/>
+      <w:r>
+        <w:rPr>
+          <w:rFonts w:hint="cs"/>
+          <w:rtl/>
+          <w:lang w:bidi="fa-IR"/>
+        </w:rPr>
+        <w:t>پایپ‌لاین</w:t>
+      </w:r>
+      <w:proofErr w:type="spellEnd"/>
+      <w:r>
+        <w:rPr>
+          <w:rFonts w:hint="cs"/>
+          <w:rtl/>
+          <w:lang w:bidi="fa-IR"/>
+        </w:rPr>
+        <w:t xml:space="preserve"> و رد کردن </w:t>
+      </w:r>
+      <w:proofErr w:type="spellStart"/>
+      <w:r>
+        <w:rPr>
+          <w:rFonts w:hint="cs"/>
+          <w:rtl/>
+          <w:lang w:bidi="fa-IR"/>
+        </w:rPr>
+        <w:t>استیج‌های</w:t>
+      </w:r>
+      <w:proofErr w:type="spellEnd"/>
+      <w:r>
+        <w:rPr>
+          <w:rFonts w:hint="cs"/>
+          <w:rtl/>
+          <w:lang w:bidi="fa-IR"/>
+        </w:rPr>
+        <w:t xml:space="preserve"> </w:t>
+      </w:r>
+      <w:r>
+        <w:rPr>
+          <w:lang w:bidi="fa-IR"/>
+        </w:rPr>
+        <w:t>MEM</w:t>
+      </w:r>
+      <w:r>
+        <w:rPr>
+          <w:rFonts w:hint="cs"/>
+          <w:rtl/>
+          <w:lang w:bidi="fa-IR"/>
+        </w:rPr>
+        <w:t xml:space="preserve"> و </w:t>
+      </w:r>
+      <w:r>
+        <w:rPr>
+          <w:lang w:bidi="fa-IR"/>
+        </w:rPr>
+        <w:t>WB</w:t>
+      </w:r>
+      <w:r>
+        <w:rPr>
+          <w:rFonts w:hint="cs"/>
+          <w:rtl/>
+          <w:lang w:bidi="fa-IR"/>
+        </w:rPr>
+        <w:t xml:space="preserve">، عملا </w:t>
+      </w:r>
+      <w:proofErr w:type="spellStart"/>
+      <w:r>
+        <w:rPr>
+          <w:rFonts w:hint="cs"/>
+          <w:rtl/>
+          <w:lang w:bidi="fa-IR"/>
+        </w:rPr>
+        <w:t>داده‌ای</w:t>
+      </w:r>
+      <w:proofErr w:type="spellEnd"/>
+      <w:r>
+        <w:rPr>
+          <w:rFonts w:hint="cs"/>
+          <w:rtl/>
+          <w:lang w:bidi="fa-IR"/>
+        </w:rPr>
+        <w:t xml:space="preserve"> که به آن پاس </w:t>
+      </w:r>
+      <w:proofErr w:type="spellStart"/>
+      <w:r>
+        <w:rPr>
+          <w:rFonts w:hint="cs"/>
+          <w:rtl/>
+          <w:lang w:bidi="fa-IR"/>
+        </w:rPr>
+        <w:t>داده‌ایم</w:t>
+      </w:r>
+      <w:proofErr w:type="spellEnd"/>
+      <w:r>
+        <w:rPr>
+          <w:rFonts w:hint="cs"/>
+          <w:rtl/>
+          <w:lang w:bidi="fa-IR"/>
+        </w:rPr>
+        <w:t xml:space="preserve"> در آن </w:t>
+      </w:r>
+      <w:proofErr w:type="spellStart"/>
+      <w:r>
+        <w:rPr>
+          <w:rFonts w:hint="cs"/>
+          <w:rtl/>
+          <w:lang w:bidi="fa-IR"/>
+        </w:rPr>
+        <w:t>رجیستر</w:t>
+      </w:r>
+      <w:proofErr w:type="spellEnd"/>
+      <w:r>
+        <w:rPr>
+          <w:rFonts w:hint="cs"/>
+          <w:rtl/>
+          <w:lang w:bidi="fa-IR"/>
+        </w:rPr>
+        <w:t xml:space="preserve"> قرار </w:t>
+      </w:r>
+      <w:proofErr w:type="spellStart"/>
+      <w:r>
+        <w:rPr>
+          <w:rFonts w:hint="cs"/>
+          <w:rtl/>
+          <w:lang w:bidi="fa-IR"/>
+        </w:rPr>
+        <w:t>می‌گیرد</w:t>
+      </w:r>
+      <w:proofErr w:type="spellEnd"/>
+      <w:r>
+        <w:rPr>
+          <w:rFonts w:hint="cs"/>
+          <w:rtl/>
+          <w:lang w:bidi="fa-IR"/>
+        </w:rPr>
+        <w:t xml:space="preserve"> و </w:t>
+      </w:r>
+      <w:proofErr w:type="spellStart"/>
+      <w:r>
+        <w:rPr>
+          <w:rFonts w:hint="cs"/>
+          <w:rtl/>
+          <w:lang w:bidi="fa-IR"/>
+        </w:rPr>
+        <w:t>همه‌ی</w:t>
+      </w:r>
+      <w:proofErr w:type="spellEnd"/>
+      <w:r>
+        <w:rPr>
+          <w:rFonts w:hint="cs"/>
+          <w:rtl/>
+          <w:lang w:bidi="fa-IR"/>
+        </w:rPr>
+        <w:t xml:space="preserve"> </w:t>
+      </w:r>
+      <w:proofErr w:type="spellStart"/>
+      <w:r>
+        <w:rPr>
+          <w:rFonts w:hint="cs"/>
+          <w:rtl/>
+          <w:lang w:bidi="fa-IR"/>
+        </w:rPr>
+        <w:t>داده‌ها</w:t>
+      </w:r>
+      <w:proofErr w:type="spellEnd"/>
+      <w:r>
+        <w:rPr>
+          <w:rFonts w:hint="cs"/>
+          <w:rtl/>
+          <w:lang w:bidi="fa-IR"/>
+        </w:rPr>
+        <w:t xml:space="preserve"> </w:t>
+      </w:r>
+      <w:r>
+        <w:rPr>
+          <w:lang w:bidi="fa-IR"/>
+        </w:rPr>
+        <w:t xml:space="preserve">consistent </w:t>
+      </w:r>
+      <w:r>
+        <w:rPr>
+          <w:rFonts w:hint="cs"/>
+          <w:rtl/>
+          <w:lang w:bidi="fa-IR"/>
+        </w:rPr>
+        <w:t xml:space="preserve"> باقی </w:t>
+      </w:r>
+      <w:proofErr w:type="spellStart"/>
+      <w:r>
+        <w:rPr>
+          <w:rFonts w:hint="cs"/>
+          <w:rtl/>
+          <w:lang w:bidi="fa-IR"/>
+        </w:rPr>
+        <w:t>می‌مانند</w:t>
+      </w:r>
+      <w:proofErr w:type="spellEnd"/>
+      <w:r>
+        <w:rPr>
+          <w:rFonts w:hint="cs"/>
+          <w:rtl/>
+          <w:lang w:bidi="fa-IR"/>
+        </w:rPr>
+        <w:t>.</w:t>
+      </w:r>
+      <w:r>
+        <w:rPr>
+          <w:rFonts w:hint="cs"/>
+          <w:rtl/>
+          <w:lang w:bidi="fa-IR"/>
+        </w:rPr>
+        <w:t xml:space="preserve"> تنها کاری که انجام </w:t>
+      </w:r>
+      <w:proofErr w:type="spellStart"/>
+      <w:r>
+        <w:rPr>
+          <w:rFonts w:hint="cs"/>
+          <w:rtl/>
+          <w:lang w:bidi="fa-IR"/>
+        </w:rPr>
+        <w:t>می‌دهیم</w:t>
+      </w:r>
+      <w:proofErr w:type="spellEnd"/>
+      <w:r>
+        <w:rPr>
+          <w:rFonts w:hint="cs"/>
+          <w:rtl/>
+          <w:lang w:bidi="fa-IR"/>
+        </w:rPr>
+        <w:t xml:space="preserve"> این است که دسترسی زود هنگام </w:t>
+      </w:r>
+      <w:proofErr w:type="spellStart"/>
+      <w:r>
+        <w:rPr>
+          <w:rFonts w:hint="cs"/>
+          <w:rtl/>
+          <w:lang w:bidi="fa-IR"/>
+        </w:rPr>
+        <w:t>استیجی</w:t>
+      </w:r>
+      <w:proofErr w:type="spellEnd"/>
+      <w:r>
+        <w:rPr>
+          <w:rFonts w:hint="cs"/>
+          <w:rtl/>
+          <w:lang w:bidi="fa-IR"/>
+        </w:rPr>
+        <w:t xml:space="preserve"> که به </w:t>
+      </w:r>
+      <w:r>
+        <w:rPr>
+          <w:lang w:bidi="fa-IR"/>
+        </w:rPr>
+        <w:t>s2</w:t>
+      </w:r>
+      <w:r>
+        <w:rPr>
+          <w:rFonts w:hint="cs"/>
+          <w:rtl/>
+          <w:lang w:bidi="fa-IR"/>
+        </w:rPr>
+        <w:t xml:space="preserve"> نیاز داشته را به‌ آن فراهم </w:t>
+      </w:r>
+      <w:proofErr w:type="spellStart"/>
+      <w:r>
+        <w:rPr>
+          <w:rFonts w:hint="cs"/>
+          <w:rtl/>
+          <w:lang w:bidi="fa-IR"/>
+        </w:rPr>
+        <w:t>می‌کنیم</w:t>
+      </w:r>
+      <w:proofErr w:type="spellEnd"/>
+      <w:r>
+        <w:rPr>
+          <w:rFonts w:hint="cs"/>
+          <w:rtl/>
+          <w:lang w:bidi="fa-IR"/>
+        </w:rPr>
+        <w:t xml:space="preserve">، بدون اینکه </w:t>
+      </w:r>
+      <w:r>
+        <w:rPr>
+          <w:lang w:bidi="fa-IR"/>
+        </w:rPr>
+        <w:t>bubble</w:t>
+      </w:r>
+      <w:r>
+        <w:rPr>
+          <w:rFonts w:hint="cs"/>
+          <w:rtl/>
+          <w:lang w:bidi="fa-IR"/>
+        </w:rPr>
+        <w:t xml:space="preserve"> درون </w:t>
+      </w:r>
+      <w:proofErr w:type="spellStart"/>
+      <w:r>
+        <w:rPr>
+          <w:rFonts w:hint="cs"/>
+          <w:rtl/>
+          <w:lang w:bidi="fa-IR"/>
+        </w:rPr>
+        <w:t>پایپ‌لاین</w:t>
+      </w:r>
+      <w:proofErr w:type="spellEnd"/>
+      <w:r>
+        <w:rPr>
+          <w:rFonts w:hint="cs"/>
+          <w:rtl/>
+          <w:lang w:bidi="fa-IR"/>
+        </w:rPr>
+        <w:t xml:space="preserve"> قرار دهیم و </w:t>
+      </w:r>
+      <w:r>
+        <w:rPr>
+          <w:lang w:bidi="fa-IR"/>
+        </w:rPr>
+        <w:t>stall</w:t>
+      </w:r>
+      <w:r>
+        <w:rPr>
+          <w:rFonts w:hint="cs"/>
+          <w:rtl/>
+          <w:lang w:bidi="fa-IR"/>
+        </w:rPr>
+        <w:t xml:space="preserve"> رخ دهد، که بهبود قابل توجه و مهمی است!</w:t>
       </w:r>
     </w:p>
     <w:p>
       <w:pPr>
+        <w:bidi/>
+        <w:rPr>
+          <w:rFonts w:hint="cs"/>
+          <w:lang w:bidi="fa-IR"/>
+        </w:rPr>
+      </w:pPr>
+    </w:p>
+    <w:p>
+      <w:pPr>
+        <w:bidi/>
+        <w:rPr>
+          <w:lang w:bidi="fa-IR"/>
+        </w:rPr>
+      </w:pPr>
+    </w:p>
+    <w:p>
+      <w:pPr>
+        <w:bidi/>
+        <w:rPr>
+          <w:lang w:bidi="fa-IR"/>
+        </w:rPr>
+      </w:pPr>
+    </w:p>
+    <w:p>
+      <w:pPr>
+        <w:bidi/>
+        <w:rPr>
+          <w:lang w:bidi="fa-IR"/>
+        </w:rPr>
+      </w:pPr>
+    </w:p>
+    <w:p>
+      <w:pPr>
+        <w:bidi/>
+        <w:rPr>
+          <w:lang w:bidi="fa-IR"/>
+        </w:rPr>
+      </w:pPr>
+    </w:p>
+    <w:p>
+      <w:pPr>
+        <w:bidi/>
+        <w:rPr>
+          <w:lang w:bidi="fa-IR"/>
+        </w:rPr>
+      </w:pPr>
+      <w:r>
+        <w:rPr>
+          <w:rFonts w:hint="cs"/>
+          <w:rtl/>
+          <w:lang w:bidi="fa-IR"/>
+        </w:rPr>
+        <w:t xml:space="preserve">تصویر زیر را </w:t>
+      </w:r>
+      <w:proofErr w:type="spellStart"/>
+      <w:r>
+        <w:rPr>
+          <w:rFonts w:hint="cs"/>
+          <w:rtl/>
+          <w:lang w:bidi="fa-IR"/>
+        </w:rPr>
+        <w:t>درنظر</w:t>
+      </w:r>
+      <w:proofErr w:type="spellEnd"/>
+      <w:r>
+        <w:rPr>
+          <w:rFonts w:hint="cs"/>
+          <w:rtl/>
+          <w:lang w:bidi="fa-IR"/>
+        </w:rPr>
+        <w:t xml:space="preserve"> بگیرید:</w:t>
+      </w:r>
+    </w:p>
+    <w:p>
+      <w:pPr>
+        <w:bidi/>
+        <w:rPr>
+          <w:rFonts w:hint="cs"/>
+          <w:lang w:bidi="fa-IR"/>
+        </w:rPr>
+      </w:pPr>
+    </w:p>
+    <w:p>
+      <w:pPr>
+        <w:bidi/>
+        <w:rPr>
+          <w:rtl/>
+          <w:lang w:bidi="fa-IR"/>
+        </w:rPr>
+      </w:pPr>
+      <w:r>
+        <w:rPr>
+          <w:rFonts w:hint="cs"/>
+          <w:noProof/>
+          <w:lang w:bidi="fa-IR"/>
+        </w:rPr>
+        <w:drawing>
+          <wp:inline distT="0" distB="0" distL="0" distR="0" wp14:anchorId="5A6CFAFC" wp14:editId="7C5684B3">
+            <wp:extent cx="6280150" cy="4321175"/>
+            <wp:effectExtent l="0" t="0" r="6350" b="0"/>
+            <wp:docPr id="1666377053" name="Picture 1"/>
+            <wp:cNvGraphicFramePr>
+              <a:graphicFrameLocks xmlns:a="http://schemas.openxmlformats.org/drawingml/2006/main" noChangeAspect="1"/>
+            </wp:cNvGraphicFramePr>
+            <a:graphic xmlns:a="http://schemas.openxmlformats.org/drawingml/2006/main">
+              <a:graphicData uri="http://schemas.openxmlformats.org/drawingml/2006/picture">
+                <pic:pic xmlns:pic="http://schemas.openxmlformats.org/drawingml/2006/picture">
+                  <pic:nvPicPr>
+                    <pic:cNvPr id="1666377053" name="Picture 1666377053"/>
+                    <pic:cNvPicPr/>
+                  </pic:nvPicPr>
+                  <pic:blipFill>
+                    <a:blip r:embed="rId21" cstate="print">
+                      <a:extLst>
+                        <a:ext uri="{28A0092B-C50C-407E-A947-70E740481C1C}">
+                          <a14:useLocalDpi xmlns:a14="http://schemas.microsoft.com/office/drawing/2010/main" val="0"/>
+                        </a:ext>
+                      </a:extLst>
+                    </a:blip>
+                    <a:stretch>
+                      <a:fillRect/>
+                    </a:stretch>
+                  </pic:blipFill>
+                  <pic:spPr>
+                    <a:xfrm>
+                      <a:off x="0" y="0"/>
+                      <a:ext cx="6280150" cy="4321175"/>
+                    </a:xfrm>
+                    <a:prstGeom prst="rect">
+                      <a:avLst/>
+                    </a:prstGeom>
+                  </pic:spPr>
+                </pic:pic>
+              </a:graphicData>
+            </a:graphic>
+          </wp:inline>
+        </w:drawing>
+      </w:r>
+    </w:p>
+    <w:p>
+      <w:pPr>
+        <w:bidi/>
+        <w:rPr>
+          <w:rtl/>
+          <w:lang w:bidi="fa-IR"/>
+        </w:rPr>
+      </w:pPr>
+      <w:r>
+        <w:rPr>
+          <w:rFonts w:hint="cs"/>
+          <w:rtl/>
+          <w:lang w:bidi="fa-IR"/>
+        </w:rPr>
+        <w:t xml:space="preserve">همانطور که مشاهده‌ </w:t>
+      </w:r>
+      <w:proofErr w:type="spellStart"/>
+      <w:r>
+        <w:rPr>
+          <w:rFonts w:hint="cs"/>
+          <w:rtl/>
+          <w:lang w:bidi="fa-IR"/>
+        </w:rPr>
+        <w:t>می‌کنید</w:t>
+      </w:r>
+      <w:proofErr w:type="spellEnd"/>
+      <w:r>
+        <w:rPr>
+          <w:rFonts w:hint="cs"/>
+          <w:rtl/>
+          <w:lang w:bidi="fa-IR"/>
+        </w:rPr>
+        <w:t xml:space="preserve">، در دستور خط دوم، به حاصل تفریق خط اول نیاز </w:t>
+      </w:r>
+      <w:proofErr w:type="spellStart"/>
+      <w:r>
+        <w:rPr>
+          <w:rFonts w:hint="cs"/>
+          <w:rtl/>
+          <w:lang w:bidi="fa-IR"/>
+        </w:rPr>
+        <w:t>داشته‌ایم</w:t>
+      </w:r>
+      <w:proofErr w:type="spellEnd"/>
+      <w:r>
+        <w:rPr>
+          <w:rFonts w:hint="cs"/>
+          <w:rtl/>
+          <w:lang w:bidi="fa-IR"/>
+        </w:rPr>
+        <w:t xml:space="preserve"> </w:t>
+      </w:r>
+      <w:proofErr w:type="spellStart"/>
+      <w:r>
+        <w:rPr>
+          <w:rFonts w:hint="cs"/>
+          <w:rtl/>
+          <w:lang w:bidi="fa-IR"/>
+        </w:rPr>
+        <w:t>درحالیکه</w:t>
+      </w:r>
+      <w:proofErr w:type="spellEnd"/>
+      <w:r>
+        <w:rPr>
+          <w:rFonts w:hint="cs"/>
+          <w:rtl/>
+          <w:lang w:bidi="fa-IR"/>
+        </w:rPr>
+        <w:t xml:space="preserve">‌ آن حاصل هنوز در </w:t>
+      </w:r>
+      <w:r>
+        <w:rPr>
+          <w:lang w:bidi="fa-IR"/>
+        </w:rPr>
+        <w:t>pipeline</w:t>
+      </w:r>
+      <w:r>
+        <w:rPr>
+          <w:rFonts w:hint="cs"/>
+          <w:rtl/>
+          <w:lang w:bidi="fa-IR"/>
+        </w:rPr>
+        <w:t xml:space="preserve"> به انتها نرسیده تا </w:t>
+      </w:r>
+      <w:r>
+        <w:rPr>
+          <w:lang w:bidi="fa-IR"/>
+        </w:rPr>
+        <w:t>write back</w:t>
+      </w:r>
+      <w:r>
+        <w:rPr>
+          <w:rFonts w:hint="cs"/>
+          <w:rtl/>
+          <w:lang w:bidi="fa-IR"/>
+        </w:rPr>
+        <w:t xml:space="preserve"> صورت بگیرد.</w:t>
+      </w:r>
+      <w:r>
+        <w:rPr>
+          <w:rFonts w:hint="cs"/>
+          <w:rtl/>
+          <w:lang w:bidi="fa-IR"/>
+        </w:rPr>
+        <w:t xml:space="preserve"> با </w:t>
+      </w:r>
+      <w:r>
+        <w:rPr>
+          <w:lang w:bidi="fa-IR"/>
+        </w:rPr>
+        <w:t>forwarding</w:t>
+      </w:r>
+      <w:r>
+        <w:rPr>
+          <w:rFonts w:hint="cs"/>
+          <w:rtl/>
+          <w:lang w:bidi="fa-IR"/>
+        </w:rPr>
+        <w:t xml:space="preserve">، حاصل را از </w:t>
+      </w:r>
+      <w:r>
+        <w:rPr>
+          <w:lang w:bidi="fa-IR"/>
+        </w:rPr>
+        <w:t>ALU</w:t>
+      </w:r>
+      <w:r>
+        <w:rPr>
+          <w:rFonts w:hint="cs"/>
+          <w:rtl/>
+          <w:lang w:bidi="fa-IR"/>
+        </w:rPr>
+        <w:t xml:space="preserve"> مستقیما به ورودی </w:t>
+      </w:r>
+      <w:r>
+        <w:rPr>
+          <w:lang w:bidi="fa-IR"/>
+        </w:rPr>
+        <w:t>stage</w:t>
+      </w:r>
+      <w:r>
+        <w:rPr>
+          <w:rFonts w:hint="cs"/>
+          <w:rtl/>
+          <w:lang w:bidi="fa-IR"/>
+        </w:rPr>
+        <w:t xml:space="preserve"> بعدی پاس </w:t>
+      </w:r>
+      <w:proofErr w:type="spellStart"/>
+      <w:r>
+        <w:rPr>
+          <w:rFonts w:hint="cs"/>
+          <w:rtl/>
+          <w:lang w:bidi="fa-IR"/>
+        </w:rPr>
+        <w:t>می‌دهیم</w:t>
+      </w:r>
+      <w:proofErr w:type="spellEnd"/>
+      <w:r>
+        <w:rPr>
+          <w:rFonts w:hint="cs"/>
+          <w:rtl/>
+          <w:lang w:bidi="fa-IR"/>
+        </w:rPr>
+        <w:t xml:space="preserve"> تا بتوانیم قبل از </w:t>
+      </w:r>
+      <w:r>
+        <w:rPr>
+          <w:lang w:bidi="fa-IR"/>
+        </w:rPr>
+        <w:t>writeback</w:t>
+      </w:r>
+      <w:r>
+        <w:rPr>
+          <w:rFonts w:hint="cs"/>
+          <w:rtl/>
+          <w:lang w:bidi="fa-IR"/>
+        </w:rPr>
+        <w:t xml:space="preserve"> هم به آن دسترسی داشته باشیم.</w:t>
+      </w:r>
+    </w:p>
+    <w:p>
+      <w:pPr>
+        <w:bidi/>
+        <w:rPr>
+          <w:lang w:bidi="fa-IR"/>
+        </w:rPr>
+      </w:pPr>
+      <w:r>
+        <w:rPr>
+          <w:rFonts w:hint="cs"/>
+          <w:noProof/>
+          <w:lang w:bidi="fa-IR"/>
+        </w:rPr>
+        <w:drawing>
+          <wp:anchor distT="0" distB="0" distL="114300" distR="114300" simplePos="0" relativeHeight="251697152" behindDoc="0" locked="0" layoutInCell="1" allowOverlap="1" wp14:anchorId="210A19D3" wp14:editId="6696333E">
+            <wp:simplePos x="0" y="0"/>
+            <wp:positionH relativeFrom="column">
+              <wp:posOffset>1057275</wp:posOffset>
+            </wp:positionH>
+            <wp:positionV relativeFrom="paragraph">
+              <wp:posOffset>295275</wp:posOffset>
+            </wp:positionV>
+            <wp:extent cx="4248150" cy="3269228"/>
+            <wp:effectExtent l="0" t="0" r="0" b="0"/>
+            <wp:wrapNone/>
+            <wp:docPr id="1376166806" name="Picture 2"/>
+            <wp:cNvGraphicFramePr>
+              <a:graphicFrameLocks xmlns:a="http://schemas.openxmlformats.org/drawingml/2006/main" noChangeAspect="1"/>
+            </wp:cNvGraphicFramePr>
+            <a:graphic xmlns:a="http://schemas.openxmlformats.org/drawingml/2006/main">
+              <a:graphicData uri="http://schemas.openxmlformats.org/drawingml/2006/picture">
+                <pic:pic xmlns:pic="http://schemas.openxmlformats.org/drawingml/2006/picture">
+                  <pic:nvPicPr>
+                    <pic:cNvPr id="1376166806" name="Picture 1376166806"/>
+                    <pic:cNvPicPr/>
+                  </pic:nvPicPr>
+                  <pic:blipFill>
+                    <a:blip r:embed="rId22" cstate="print">
+                      <a:extLst>
+                        <a:ext uri="{28A0092B-C50C-407E-A947-70E740481C1C}">
+                          <a14:useLocalDpi xmlns:a14="http://schemas.microsoft.com/office/drawing/2010/main" val="0"/>
+                        </a:ext>
+                      </a:extLst>
+                    </a:blip>
+                    <a:stretch>
+                      <a:fillRect/>
+                    </a:stretch>
+                  </pic:blipFill>
+                  <pic:spPr>
+                    <a:xfrm>
+                      <a:off x="0" y="0"/>
+                      <a:ext cx="4248150" cy="3269228"/>
+                    </a:xfrm>
+                    <a:prstGeom prst="rect">
+                      <a:avLst/>
+                    </a:prstGeom>
+                  </pic:spPr>
+                </pic:pic>
+              </a:graphicData>
+            </a:graphic>
+            <wp14:sizeRelH relativeFrom="page">
+              <wp14:pctWidth>0</wp14:pctWidth>
+            </wp14:sizeRelH>
+            <wp14:sizeRelV relativeFrom="page">
+              <wp14:pctHeight>0</wp14:pctHeight>
+            </wp14:sizeRelV>
+          </wp:anchor>
+        </w:drawing>
+      </w:r>
+      <w:r>
+        <w:rPr>
+          <w:rFonts w:hint="cs"/>
+          <w:rtl/>
+          <w:lang w:bidi="fa-IR"/>
+        </w:rPr>
+        <w:t xml:space="preserve">در </w:t>
+      </w:r>
+      <w:proofErr w:type="spellStart"/>
+      <w:r>
+        <w:rPr>
+          <w:rFonts w:hint="cs"/>
+          <w:rtl/>
+          <w:lang w:bidi="fa-IR"/>
+        </w:rPr>
+        <w:t>پروژه‌ی</w:t>
+      </w:r>
+      <w:proofErr w:type="spellEnd"/>
+      <w:r>
+        <w:rPr>
+          <w:rFonts w:hint="cs"/>
+          <w:rtl/>
+          <w:lang w:bidi="fa-IR"/>
+        </w:rPr>
+        <w:t xml:space="preserve"> ما، </w:t>
+      </w:r>
+      <w:proofErr w:type="spellStart"/>
+      <w:r>
+        <w:rPr>
+          <w:rFonts w:hint="cs"/>
+          <w:rtl/>
+          <w:lang w:bidi="fa-IR"/>
+        </w:rPr>
+        <w:t>نحوه‌ی</w:t>
+      </w:r>
+      <w:proofErr w:type="spellEnd"/>
+      <w:r>
+        <w:rPr>
+          <w:rFonts w:hint="cs"/>
+          <w:rtl/>
+          <w:lang w:bidi="fa-IR"/>
+        </w:rPr>
+        <w:t xml:space="preserve"> </w:t>
+      </w:r>
+      <w:proofErr w:type="spellStart"/>
+      <w:r>
+        <w:rPr>
+          <w:rFonts w:hint="cs"/>
+          <w:rtl/>
+          <w:lang w:bidi="fa-IR"/>
+        </w:rPr>
+        <w:t>پیاده‌سازی</w:t>
+      </w:r>
+      <w:proofErr w:type="spellEnd"/>
+      <w:r>
+        <w:rPr>
+          <w:rFonts w:hint="cs"/>
+          <w:rtl/>
+          <w:lang w:bidi="fa-IR"/>
+        </w:rPr>
+        <w:t xml:space="preserve"> اینگونه است:</w:t>
+      </w:r>
+    </w:p>
+    <w:p>
+      <w:pPr>
+        <w:bidi/>
+        <w:rPr>
+          <w:lang w:bidi="fa-IR"/>
+        </w:rPr>
+      </w:pPr>
+    </w:p>
+    <w:p>
+      <w:pPr>
+        <w:bidi/>
+        <w:rPr>
+          <w:lang w:bidi="fa-IR"/>
+        </w:rPr>
+      </w:pPr>
+    </w:p>
+    <w:p>
+      <w:pPr>
+        <w:bidi/>
+        <w:rPr>
+          <w:lang w:bidi="fa-IR"/>
+        </w:rPr>
+      </w:pPr>
+    </w:p>
+    <w:p>
+      <w:pPr>
+        <w:bidi/>
+        <w:rPr>
+          <w:lang w:bidi="fa-IR"/>
+        </w:rPr>
+      </w:pPr>
+    </w:p>
+    <w:p>
+      <w:pPr>
+        <w:bidi/>
+        <w:rPr>
+          <w:lang w:bidi="fa-IR"/>
+        </w:rPr>
+      </w:pPr>
+    </w:p>
+    <w:p>
+      <w:pPr>
+        <w:bidi/>
+        <w:rPr>
+          <w:lang w:bidi="fa-IR"/>
+        </w:rPr>
+      </w:pPr>
+    </w:p>
+    <w:p>
+      <w:pPr>
+        <w:bidi/>
+        <w:rPr>
+          <w:rtl/>
+          <w:lang w:bidi="fa-IR"/>
+        </w:rPr>
+      </w:pPr>
+    </w:p>
+    <w:p>
+      <w:pPr>
+        <w:rPr>
+          <w:lang w:bidi="fa-IR"/>
+        </w:rPr>
+      </w:pPr>
+    </w:p>
+    <w:p>
+      <w:pPr>
+        <w:rPr>
+          <w:lang w:bidi="fa-IR"/>
+        </w:rPr>
+      </w:pPr>
+    </w:p>
+    <w:p>
+      <w:pPr>
+        <w:rPr>
+          <w:lang w:bidi="fa-IR"/>
+        </w:rPr>
+      </w:pPr>
+    </w:p>
+    <w:p>
+      <w:pPr>
+        <w:bidi/>
+        <w:rPr>
+          <w:lang w:bidi="fa-IR"/>
+        </w:rPr>
+      </w:pPr>
+      <w:r>
+        <w:rPr>
+          <w:rFonts w:hint="cs"/>
+          <w:rtl/>
+          <w:lang w:bidi="fa-IR"/>
+        </w:rPr>
+        <w:lastRenderedPageBreak/>
+        <w:t xml:space="preserve">همانطور که </w:t>
+      </w:r>
+      <w:proofErr w:type="spellStart"/>
+      <w:r>
+        <w:rPr>
+          <w:rFonts w:hint="cs"/>
+          <w:rtl/>
+          <w:lang w:bidi="fa-IR"/>
+        </w:rPr>
+        <w:t>مشحص</w:t>
+      </w:r>
+      <w:proofErr w:type="spellEnd"/>
+      <w:r>
+        <w:rPr>
+          <w:rFonts w:hint="cs"/>
+          <w:rtl/>
+          <w:lang w:bidi="fa-IR"/>
+        </w:rPr>
+        <w:t xml:space="preserve"> است</w:t>
+      </w:r>
+      <w:r>
+        <w:rPr>
+          <w:rFonts w:hint="cs"/>
+          <w:rtl/>
+          <w:lang w:bidi="fa-IR"/>
+        </w:rPr>
+        <w:t xml:space="preserve">، در </w:t>
+      </w:r>
+      <w:r>
+        <w:rPr>
+          <w:lang w:bidi="fa-IR"/>
+        </w:rPr>
+        <w:t>ALU</w:t>
+      </w:r>
+      <w:r>
+        <w:rPr>
+          <w:rFonts w:hint="cs"/>
+          <w:rtl/>
+          <w:lang w:bidi="fa-IR"/>
+        </w:rPr>
+        <w:t xml:space="preserve"> و هنگام مشخص کردن ورودی، </w:t>
+      </w:r>
+      <w:r>
+        <w:rPr>
+          <w:lang w:bidi="fa-IR"/>
+        </w:rPr>
+        <w:t>MUX</w:t>
+      </w:r>
+      <w:proofErr w:type="spellStart"/>
+      <w:r>
+        <w:rPr>
+          <w:rFonts w:hint="cs"/>
+          <w:rtl/>
+          <w:lang w:bidi="fa-IR"/>
+        </w:rPr>
+        <w:t>هایی</w:t>
+      </w:r>
+      <w:proofErr w:type="spellEnd"/>
+      <w:r>
+        <w:rPr>
+          <w:rFonts w:hint="cs"/>
+          <w:rtl/>
+          <w:lang w:bidi="fa-IR"/>
+        </w:rPr>
+        <w:t xml:space="preserve"> اضافه شده است که </w:t>
+      </w:r>
+      <w:r>
+        <w:rPr>
+          <w:lang w:bidi="fa-IR"/>
+        </w:rPr>
+        <w:t>FORWARDING</w:t>
+      </w:r>
+      <w:r>
+        <w:rPr>
+          <w:rFonts w:hint="cs"/>
+          <w:rtl/>
+          <w:lang w:bidi="fa-IR"/>
+        </w:rPr>
+        <w:t xml:space="preserve"> را انجام دهد. </w:t>
+      </w:r>
+      <w:proofErr w:type="spellStart"/>
+      <w:r>
+        <w:rPr>
+          <w:rFonts w:hint="cs"/>
+          <w:rtl/>
+          <w:lang w:bidi="fa-IR"/>
+        </w:rPr>
+        <w:t>نحوه‌ی</w:t>
+      </w:r>
+      <w:proofErr w:type="spellEnd"/>
+      <w:r>
+        <w:rPr>
+          <w:rFonts w:hint="cs"/>
+          <w:rtl/>
+          <w:lang w:bidi="fa-IR"/>
+        </w:rPr>
+        <w:t xml:space="preserve"> انجام بدین صورت است که در ابتدا، یک مقایسه کننده، مقدار </w:t>
+      </w:r>
+      <w:r>
+        <w:rPr>
+          <w:lang w:bidi="fa-IR"/>
+        </w:rPr>
+        <w:t>register source</w:t>
+      </w:r>
+      <w:r>
+        <w:rPr>
+          <w:rFonts w:hint="cs"/>
+          <w:rtl/>
+          <w:lang w:bidi="fa-IR"/>
+        </w:rPr>
+        <w:t xml:space="preserve"> که از </w:t>
+      </w:r>
+      <w:proofErr w:type="spellStart"/>
+      <w:r>
+        <w:rPr>
+          <w:rFonts w:hint="cs"/>
+          <w:rtl/>
+          <w:lang w:bidi="fa-IR"/>
+        </w:rPr>
+        <w:t>استیج</w:t>
+      </w:r>
+      <w:proofErr w:type="spellEnd"/>
+      <w:r>
+        <w:rPr>
+          <w:rFonts w:hint="cs"/>
+          <w:rtl/>
+          <w:lang w:bidi="fa-IR"/>
+        </w:rPr>
+        <w:t xml:space="preserve"> </w:t>
+      </w:r>
+      <w:r>
+        <w:rPr>
+          <w:lang w:bidi="fa-IR"/>
+        </w:rPr>
+        <w:t>EX</w:t>
+      </w:r>
+      <w:r>
+        <w:rPr>
+          <w:rFonts w:hint="cs"/>
+          <w:rtl/>
+          <w:lang w:bidi="fa-IR"/>
+        </w:rPr>
+        <w:t xml:space="preserve"> هست را با مقدار </w:t>
+      </w:r>
+      <w:proofErr w:type="spellStart"/>
+      <w:r>
+        <w:rPr>
+          <w:lang w:bidi="fa-IR"/>
+        </w:rPr>
+        <w:t>Reg_Write_Target_Mem</w:t>
+      </w:r>
+      <w:proofErr w:type="spellEnd"/>
+      <w:r>
+        <w:rPr>
+          <w:rFonts w:hint="cs"/>
+          <w:rtl/>
+          <w:lang w:bidi="fa-IR"/>
+        </w:rPr>
+        <w:t xml:space="preserve"> که مقایسه </w:t>
+      </w:r>
+      <w:proofErr w:type="spellStart"/>
+      <w:r>
+        <w:rPr>
+          <w:rFonts w:hint="cs"/>
+          <w:rtl/>
+          <w:lang w:bidi="fa-IR"/>
+        </w:rPr>
+        <w:t>می‌کند</w:t>
+      </w:r>
+      <w:proofErr w:type="spellEnd"/>
+      <w:r>
+        <w:rPr>
+          <w:rFonts w:hint="cs"/>
+          <w:rtl/>
+          <w:lang w:bidi="fa-IR"/>
+        </w:rPr>
+        <w:t xml:space="preserve">. در صورت تساوی، یعنی حاصل </w:t>
+      </w:r>
+      <w:r>
+        <w:rPr>
+          <w:lang w:bidi="fa-IR"/>
+        </w:rPr>
+        <w:t>ALU</w:t>
+      </w:r>
+      <w:r>
+        <w:rPr>
+          <w:rFonts w:hint="cs"/>
+          <w:rtl/>
+          <w:lang w:bidi="fa-IR"/>
+        </w:rPr>
+        <w:t xml:space="preserve"> یا همان </w:t>
+      </w:r>
+      <w:proofErr w:type="spellStart"/>
+      <w:r>
+        <w:rPr>
+          <w:lang w:bidi="fa-IR"/>
+        </w:rPr>
+        <w:t>ALU_Result_MEM</w:t>
+      </w:r>
+      <w:proofErr w:type="spellEnd"/>
+      <w:r>
+        <w:rPr>
+          <w:rFonts w:hint="cs"/>
+          <w:rtl/>
+          <w:lang w:bidi="fa-IR"/>
+        </w:rPr>
+        <w:t xml:space="preserve"> را </w:t>
+      </w:r>
+      <w:proofErr w:type="spellStart"/>
+      <w:r>
+        <w:rPr>
+          <w:rFonts w:hint="cs"/>
+          <w:rtl/>
+          <w:lang w:bidi="fa-IR"/>
+        </w:rPr>
+        <w:t>می‌توانیم</w:t>
+      </w:r>
+      <w:proofErr w:type="spellEnd"/>
+      <w:r>
+        <w:rPr>
+          <w:rFonts w:hint="cs"/>
+          <w:rtl/>
+          <w:lang w:bidi="fa-IR"/>
+        </w:rPr>
+        <w:t xml:space="preserve"> به عنوان ورودی پاس بدهیم.</w:t>
+      </w:r>
+      <w:r>
+        <w:rPr>
+          <w:rFonts w:hint="cs"/>
+          <w:rtl/>
+          <w:lang w:bidi="fa-IR"/>
+        </w:rPr>
+        <w:t xml:space="preserve"> اما اگر چنین نباشد (مساوی نباشند)، یعنی خروجی قبلی (که در </w:t>
+      </w:r>
+      <w:proofErr w:type="spellStart"/>
+      <w:r>
+        <w:rPr>
+          <w:rFonts w:hint="cs"/>
+          <w:rtl/>
+          <w:lang w:bidi="fa-IR"/>
+        </w:rPr>
+        <w:t>استیج</w:t>
+      </w:r>
+      <w:proofErr w:type="spellEnd"/>
+      <w:r>
+        <w:rPr>
+          <w:rFonts w:hint="cs"/>
+          <w:rtl/>
+          <w:lang w:bidi="fa-IR"/>
+        </w:rPr>
+        <w:t xml:space="preserve"> </w:t>
+      </w:r>
+      <w:r>
+        <w:rPr>
+          <w:lang w:bidi="fa-IR"/>
+        </w:rPr>
+        <w:t>ALU</w:t>
+      </w:r>
+      <w:r>
+        <w:rPr>
+          <w:rFonts w:hint="cs"/>
+          <w:rtl/>
+          <w:lang w:bidi="fa-IR"/>
+        </w:rPr>
+        <w:t xml:space="preserve"> هست) را در ورودی کنونی اصلا نیازی نداریم و باید </w:t>
+      </w:r>
+      <w:proofErr w:type="spellStart"/>
+      <w:r>
+        <w:rPr>
+          <w:rFonts w:hint="cs"/>
+          <w:rtl/>
+          <w:lang w:bidi="fa-IR"/>
+        </w:rPr>
+        <w:t>بصورت</w:t>
+      </w:r>
+      <w:proofErr w:type="spellEnd"/>
+      <w:r>
+        <w:rPr>
+          <w:rFonts w:hint="cs"/>
+          <w:rtl/>
+          <w:lang w:bidi="fa-IR"/>
+        </w:rPr>
+        <w:t xml:space="preserve"> عادی همان </w:t>
+      </w:r>
+      <w:proofErr w:type="spellStart"/>
+      <w:r>
+        <w:rPr>
+          <w:rFonts w:hint="cs"/>
+          <w:rtl/>
+          <w:lang w:bidi="fa-IR"/>
+        </w:rPr>
+        <w:t>ورودی‌های</w:t>
+      </w:r>
+      <w:proofErr w:type="spellEnd"/>
+      <w:r>
+        <w:rPr>
+          <w:rFonts w:hint="cs"/>
+          <w:rtl/>
+          <w:lang w:bidi="fa-IR"/>
+        </w:rPr>
+        <w:t xml:space="preserve"> </w:t>
+      </w:r>
+      <w:r>
+        <w:rPr>
+          <w:lang w:bidi="fa-IR"/>
+        </w:rPr>
+        <w:t>ALU</w:t>
+      </w:r>
+      <w:r>
+        <w:rPr>
+          <w:rFonts w:hint="cs"/>
+          <w:rtl/>
+          <w:lang w:bidi="fa-IR"/>
+        </w:rPr>
+        <w:t xml:space="preserve"> را به آن بدهیم و محاسبات را انجام بدهیم.</w:t>
+      </w:r>
+      <w:r>
+        <w:rPr>
+          <w:rFonts w:hint="cs"/>
+          <w:rtl/>
+          <w:lang w:bidi="fa-IR"/>
+        </w:rPr>
+        <w:t xml:space="preserve"> در تصویر هم </w:t>
+      </w:r>
+      <w:proofErr w:type="spellStart"/>
+      <w:r>
+        <w:rPr>
+          <w:rFonts w:hint="cs"/>
+          <w:rtl/>
+          <w:lang w:bidi="fa-IR"/>
+        </w:rPr>
+        <w:t>می‌بینید</w:t>
+      </w:r>
+      <w:proofErr w:type="spellEnd"/>
+      <w:r>
+        <w:rPr>
+          <w:rFonts w:hint="cs"/>
+          <w:rtl/>
+          <w:lang w:bidi="fa-IR"/>
+        </w:rPr>
+        <w:t xml:space="preserve"> که ورودی </w:t>
+      </w:r>
+      <w:r>
+        <w:rPr>
+          <w:lang w:bidi="fa-IR"/>
+        </w:rPr>
+        <w:t>0</w:t>
+      </w:r>
+      <w:r>
+        <w:rPr>
+          <w:rFonts w:hint="cs"/>
+          <w:rtl/>
+          <w:lang w:bidi="fa-IR"/>
+        </w:rPr>
+        <w:t xml:space="preserve"> </w:t>
+      </w:r>
+      <w:proofErr w:type="spellStart"/>
+      <w:r>
+        <w:rPr>
+          <w:rFonts w:hint="cs"/>
+          <w:rtl/>
+          <w:lang w:bidi="fa-IR"/>
+        </w:rPr>
+        <w:t>مالتی‌پلکسر</w:t>
+      </w:r>
+      <w:proofErr w:type="spellEnd"/>
+      <w:r>
+        <w:rPr>
+          <w:rFonts w:hint="cs"/>
+          <w:rtl/>
+          <w:lang w:bidi="fa-IR"/>
+        </w:rPr>
+        <w:t xml:space="preserve"> به </w:t>
+      </w:r>
+      <w:proofErr w:type="spellStart"/>
+      <w:r>
+        <w:rPr>
+          <w:lang w:bidi="fa-IR"/>
+        </w:rPr>
+        <w:t>Read_Data</w:t>
+      </w:r>
+      <w:proofErr w:type="spellEnd"/>
+      <w:r>
+        <w:rPr>
+          <w:rFonts w:hint="cs"/>
+          <w:rtl/>
+          <w:lang w:bidi="fa-IR"/>
+        </w:rPr>
+        <w:t xml:space="preserve"> وصل شده </w:t>
+      </w:r>
+      <w:proofErr w:type="spellStart"/>
+      <w:r>
+        <w:rPr>
+          <w:rFonts w:hint="cs"/>
+          <w:rtl/>
+          <w:lang w:bidi="fa-IR"/>
+        </w:rPr>
+        <w:t>است.</w:t>
+      </w:r>
+      <w:r>
+        <w:rPr>
+          <w:rFonts w:hint="cs"/>
+          <w:rtl/>
+          <w:lang w:bidi="fa-IR"/>
+        </w:rPr>
+        <w:t>این</w:t>
+      </w:r>
+      <w:proofErr w:type="spellEnd"/>
+      <w:r>
+        <w:rPr>
+          <w:rFonts w:hint="cs"/>
+          <w:rtl/>
+          <w:lang w:bidi="fa-IR"/>
+        </w:rPr>
+        <w:t xml:space="preserve"> ساختار ترکیبی (</w:t>
+      </w:r>
+      <w:r>
+        <w:rPr>
+          <w:lang w:bidi="fa-IR"/>
+        </w:rPr>
+        <w:t>MUX + Comparator</w:t>
+      </w:r>
+      <w:r>
+        <w:rPr>
+          <w:rFonts w:hint="cs"/>
+          <w:rtl/>
+          <w:lang w:bidi="fa-IR"/>
+        </w:rPr>
+        <w:t>) را هم برای ورودی اول (ّ</w:t>
+      </w:r>
+      <w:r>
+        <w:rPr>
+          <w:lang w:bidi="fa-IR"/>
+        </w:rPr>
+        <w:t>Input1</w:t>
+      </w:r>
+      <w:r>
+        <w:rPr>
+          <w:rFonts w:hint="cs"/>
+          <w:rtl/>
+          <w:lang w:bidi="fa-IR"/>
+        </w:rPr>
+        <w:t xml:space="preserve">) و هم برای ورودی دوم </w:t>
+      </w:r>
+      <w:r>
+        <w:rPr>
+          <w:lang w:bidi="fa-IR"/>
+        </w:rPr>
+        <w:t>(Input2)</w:t>
+      </w:r>
+      <w:r>
+        <w:rPr>
+          <w:rFonts w:hint="cs"/>
+          <w:rtl/>
+          <w:lang w:bidi="fa-IR"/>
+        </w:rPr>
+        <w:t xml:space="preserve"> در </w:t>
+      </w:r>
+      <w:r>
+        <w:rPr>
+          <w:lang w:bidi="fa-IR"/>
+        </w:rPr>
+        <w:t xml:space="preserve">ALU </w:t>
+      </w:r>
+      <w:r>
+        <w:rPr>
+          <w:rFonts w:hint="cs"/>
+          <w:rtl/>
+          <w:lang w:bidi="fa-IR"/>
+        </w:rPr>
+        <w:t xml:space="preserve"> انجام </w:t>
+      </w:r>
+      <w:proofErr w:type="spellStart"/>
+      <w:r>
+        <w:rPr>
+          <w:rFonts w:hint="cs"/>
+          <w:rtl/>
+          <w:lang w:bidi="fa-IR"/>
+        </w:rPr>
+        <w:t>می‌دهیم</w:t>
+      </w:r>
+      <w:proofErr w:type="spellEnd"/>
+      <w:r>
+        <w:rPr>
+          <w:rFonts w:hint="cs"/>
+          <w:rtl/>
+          <w:lang w:bidi="fa-IR"/>
+        </w:rPr>
+        <w:t xml:space="preserve"> </w:t>
+      </w:r>
+      <w:r>
+        <w:rPr>
+          <w:rFonts w:hint="cs"/>
+          <w:rtl/>
+          <w:lang w:bidi="fa-IR"/>
+        </w:rPr>
+        <w:t xml:space="preserve">(بدیهی است، زیرا که برخی دستورات، در </w:t>
+      </w:r>
+      <w:r>
+        <w:rPr>
+          <w:lang w:bidi="fa-IR"/>
+        </w:rPr>
+        <w:t>register source</w:t>
+      </w:r>
+      <w:r>
+        <w:rPr>
+          <w:rFonts w:hint="cs"/>
+          <w:rtl/>
+          <w:lang w:bidi="fa-IR"/>
+        </w:rPr>
+        <w:t xml:space="preserve"> تغییرات را اعمال </w:t>
+      </w:r>
+      <w:proofErr w:type="spellStart"/>
+      <w:r>
+        <w:rPr>
+          <w:rFonts w:hint="cs"/>
+          <w:rtl/>
+          <w:lang w:bidi="fa-IR"/>
+        </w:rPr>
+        <w:t>می‌کنند</w:t>
+      </w:r>
+      <w:proofErr w:type="spellEnd"/>
+      <w:r>
+        <w:rPr>
+          <w:rFonts w:hint="cs"/>
+          <w:rtl/>
+          <w:lang w:bidi="fa-IR"/>
+        </w:rPr>
+        <w:t xml:space="preserve"> و برخی دیگر در </w:t>
+      </w:r>
+      <w:r>
+        <w:rPr>
+          <w:lang w:bidi="fa-IR"/>
+        </w:rPr>
+        <w:t>register target</w:t>
+      </w:r>
+      <w:r>
+        <w:rPr>
+          <w:rFonts w:hint="cs"/>
+          <w:rtl/>
+          <w:lang w:bidi="fa-IR"/>
+        </w:rPr>
+        <w:t xml:space="preserve"> و در نتیجه در هر دو این موارد باید </w:t>
+      </w:r>
+      <w:r>
+        <w:rPr>
+          <w:lang w:bidi="fa-IR"/>
+        </w:rPr>
+        <w:t xml:space="preserve">Forwarding </w:t>
+      </w:r>
+      <w:r>
+        <w:rPr>
+          <w:rFonts w:hint="cs"/>
+          <w:rtl/>
+          <w:lang w:bidi="fa-IR"/>
+        </w:rPr>
+        <w:t xml:space="preserve"> انجام شود)</w:t>
+      </w:r>
+      <w:r>
+        <w:rPr>
+          <w:rFonts w:hint="cs"/>
+          <w:rtl/>
+          <w:lang w:bidi="fa-IR"/>
+        </w:rPr>
+        <w:t>.</w:t>
+      </w:r>
+    </w:p>
+    <w:p>
+      <w:pPr>
+        <w:bidi/>
+        <w:rPr>
+          <w:lang w:bidi="fa-IR"/>
+        </w:rPr>
+      </w:pPr>
+    </w:p>
+    <w:p>
+      <w:pPr>
+        <w:bidi/>
+        <w:rPr>
+          <w:rFonts w:hint="cs"/>
+          <w:rtl/>
+          <w:lang w:bidi="fa-IR"/>
+        </w:rPr>
+      </w:pPr>
+    </w:p>
+    <w:p>
+      <w:pPr>
         <w:pStyle w:val="Heading1"/>
         <w:bidi/>
         <w:rPr>
-          <w:rtl/>
           <w:lang w:bidi="fa-IR"/>
         </w:rPr>
       </w:pPr>
@@ -6724,7 +9383,7 @@
           <w:lang w:bidi="fa-IR"/>
         </w:rPr>
       </w:pPr>
-      <w:hyperlink r:id="rId21" w:history="1">
+      <w:hyperlink r:id="rId23" w:history="1">
         <w:r>
           <w:rPr>
             <w:rStyle w:val="Hyperlink"/>
@@ -6746,7 +9405,7 @@
           <w:lang w:bidi="fa-IR"/>
         </w:rPr>
       </w:pPr>
-      <w:hyperlink r:id="rId22" w:history="1">
+      <w:hyperlink r:id="rId24" w:history="1">
         <w:r>
           <w:rPr>
             <w:rStyle w:val="Hyperlink"/>
@@ -6768,7 +9427,7 @@
           <w:lang w:bidi="fa-IR"/>
         </w:rPr>
       </w:pPr>
-      <w:hyperlink r:id="rId23" w:history="1">
+      <w:hyperlink r:id="rId25" w:history="1">
         <w:r>
           <w:rPr>
             <w:rStyle w:val="Hyperlink"/>
@@ -6798,7 +9457,7 @@
       </w:pPr>
     </w:p>
     <w:sectPr>
-      <w:footerReference w:type="default" r:id="rId24"/>
+      <w:footerReference w:type="default" r:id="rId26"/>
       <w:pgSz w:w="11906" w:h="16838" w:code="9"/>
       <w:pgMar w:top="1008" w:right="1008" w:bottom="1008" w:left="1008" w:header="0" w:footer="720" w:gutter="0"/>
       <w:pgBorders w:offsetFrom="page">

</xml_diff>